<commit_message>
:pencil: :books: :zap: DOCS
</commit_message>
<xml_diff>
--- a/CSS/pages/FlexBox/Flexbox_by_gmap/Documentation.docx
+++ b/CSS/pages/FlexBox/Flexbox_by_gmap/Documentation.docx
@@ -48,18 +48,38 @@
           <w:lang w:val="en-US"/>
         </w:rPr>
       </w:pPr>
-      <w:hyperlink r:id="rId6">
-        <w:r>
-          <w:rPr>
-            <w:color w:val="0000FF"/>
-            <w:sz w:val="24"/>
-            <w:szCs w:val="24"/>
-            <w:u w:val="single"/>
-            <w:lang w:val="en-US"/>
-          </w:rPr>
-          <w:t>A Complete Guide to Flexbox | CSS-Tricks - CSS-Tricks</w:t>
-        </w:r>
-      </w:hyperlink>
+      <w:r>
+        <w:fldChar w:fldCharType="begin"/>
+      </w:r>
+      <w:r>
+        <w:rPr>
+          <w:lang w:val="en-US"/>
+        </w:rPr>
+        <w:instrText>HYPERLINK "https://css-tricks.com/snippets/css/a-guide-to-flexbox/" \h</w:instrText>
+      </w:r>
+      <w:r>
+        <w:fldChar w:fldCharType="separate"/>
+      </w:r>
+      <w:r>
+        <w:rPr>
+          <w:color w:val="0000FF"/>
+          <w:sz w:val="24"/>
+          <w:szCs w:val="24"/>
+          <w:u w:val="single"/>
+          <w:lang w:val="en-US"/>
+        </w:rPr>
+        <w:t>A Complete Guide to Flexbox | CSS-Tricks - CSS-Tricks</w:t>
+      </w:r>
+      <w:r>
+        <w:rPr>
+          <w:color w:val="0000FF"/>
+          <w:sz w:val="24"/>
+          <w:szCs w:val="24"/>
+          <w:u w:val="single"/>
+          <w:lang w:val="en-US"/>
+        </w:rPr>
+        <w:fldChar w:fldCharType="end"/>
+      </w:r>
     </w:p>
     <w:p>
       <w:pPr>
@@ -93,6 +113,7 @@
         <w:rPr>
           <w:sz w:val="22"/>
           <w:szCs w:val="22"/>
+          <w:lang w:val="en-US"/>
         </w:rPr>
         <w:t xml:space="preserve"> </w:t>
       </w:r>
@@ -126,17 +147,8 @@
           <w:sz w:val="22"/>
           <w:szCs w:val="22"/>
         </w:rPr>
-        <w:t xml:space="preserve"> é: </w:t>
-      </w:r>
-      <w:proofErr w:type="spellStart"/>
-      <w:r>
-        <w:rPr>
-          <w:sz w:val="22"/>
-          <w:szCs w:val="22"/>
-        </w:rPr>
-        <w:t>row</w:t>
-      </w:r>
-      <w:proofErr w:type="spellEnd"/>
+        <w:t xml:space="preserve"> é: row</w:t>
+      </w:r>
     </w:p>
     <w:p>
       <w:pPr>
@@ -170,7 +182,7 @@
                     <pic:cNvPicPr preferRelativeResize="0"/>
                   </pic:nvPicPr>
                   <pic:blipFill>
-                    <a:blip r:embed="rId7"/>
+                    <a:blip r:embed="rId6"/>
                     <a:srcRect/>
                     <a:stretch>
                       <a:fillRect/>
@@ -360,20 +372,8 @@
           <w:szCs w:val="22"/>
           <w:lang w:val="en-US"/>
         </w:rPr>
-        <w:t>flex-direction: </w:t>
-      </w:r>
-      <w:proofErr w:type="gramStart"/>
-      <w:r>
-        <w:rPr>
-          <w:rFonts w:ascii="Consolas" w:eastAsia="Consolas" w:hAnsi="Consolas" w:cs="Consolas"/>
-          <w:color w:val="000000"/>
-          <w:sz w:val="22"/>
-          <w:szCs w:val="22"/>
-          <w:lang w:val="en-US"/>
-        </w:rPr>
-        <w:t>row;</w:t>
-      </w:r>
-      <w:proofErr w:type="gramEnd"/>
+        <w:t>flex-direction: row;</w:t>
+      </w:r>
     </w:p>
     <w:p>
       <w:pPr>
@@ -772,7 +772,6 @@
           <w:lang w:val="en-US"/>
         </w:rPr>
       </w:pPr>
-      <w:proofErr w:type="gramStart"/>
       <w:r>
         <w:rPr>
           <w:rFonts w:ascii="Consolas" w:eastAsia="Consolas" w:hAnsi="Consolas" w:cs="Consolas"/>
@@ -782,9 +781,299 @@
           <w:szCs w:val="22"/>
           <w:lang w:val="en-US"/>
         </w:rPr>
-        <w:t>.flexbox</w:t>
-      </w:r>
-      <w:proofErr w:type="gramEnd"/>
+        <w:t>.flexbox-container</w:t>
+      </w:r>
+      <w:r>
+        <w:rPr>
+          <w:rFonts w:ascii="Consolas" w:eastAsia="Consolas" w:hAnsi="Consolas" w:cs="Consolas"/>
+          <w:color w:val="000000"/>
+          <w:sz w:val="22"/>
+          <w:szCs w:val="22"/>
+          <w:lang w:val="en-US"/>
+        </w:rPr>
+        <w:t> {</w:t>
+      </w:r>
+    </w:p>
+    <w:p>
+      <w:pPr>
+        <w:pBdr>
+          <w:top w:val="nil"/>
+          <w:left w:val="nil"/>
+          <w:bottom w:val="nil"/>
+          <w:right w:val="nil"/>
+          <w:between w:val="nil"/>
+        </w:pBdr>
+        <w:rPr>
+          <w:rFonts w:ascii="Consolas" w:eastAsia="Consolas" w:hAnsi="Consolas" w:cs="Consolas"/>
+          <w:color w:val="000000"/>
+          <w:sz w:val="22"/>
+          <w:szCs w:val="22"/>
+          <w:lang w:val="en-US"/>
+        </w:rPr>
+      </w:pPr>
+      <w:r>
+        <w:rPr>
+          <w:rFonts w:ascii="Consolas" w:eastAsia="Consolas" w:hAnsi="Consolas" w:cs="Consolas"/>
+          <w:color w:val="000000"/>
+          <w:sz w:val="22"/>
+          <w:szCs w:val="22"/>
+          <w:lang w:val="en-US"/>
+        </w:rPr>
+        <w:t>    margin-top: 300px;</w:t>
+      </w:r>
+      <w:r>
+        <w:rPr>
+          <w:rFonts w:ascii="Consolas" w:eastAsia="Consolas" w:hAnsi="Consolas" w:cs="Consolas"/>
+          <w:color w:val="000000"/>
+          <w:sz w:val="22"/>
+          <w:szCs w:val="22"/>
+          <w:lang w:val="en-US"/>
+        </w:rPr>
+        <w:br/>
+        <w:t>    background: #d5d6fa;</w:t>
+      </w:r>
+    </w:p>
+    <w:p>
+      <w:pPr>
+        <w:pBdr>
+          <w:top w:val="nil"/>
+          <w:left w:val="nil"/>
+          <w:bottom w:val="nil"/>
+          <w:right w:val="nil"/>
+          <w:between w:val="nil"/>
+        </w:pBdr>
+        <w:rPr>
+          <w:rFonts w:ascii="Consolas" w:eastAsia="Consolas" w:hAnsi="Consolas" w:cs="Consolas"/>
+          <w:color w:val="000000"/>
+          <w:sz w:val="22"/>
+          <w:szCs w:val="22"/>
+          <w:lang w:val="en-US"/>
+        </w:rPr>
+      </w:pPr>
+      <w:r>
+        <w:rPr>
+          <w:rFonts w:ascii="Consolas" w:eastAsia="Consolas" w:hAnsi="Consolas" w:cs="Consolas"/>
+          <w:color w:val="000000"/>
+          <w:sz w:val="22"/>
+          <w:szCs w:val="22"/>
+          <w:lang w:val="en-US"/>
+        </w:rPr>
+        <w:t>    padding: 20px;</w:t>
+      </w:r>
+    </w:p>
+    <w:p>
+      <w:pPr>
+        <w:pBdr>
+          <w:top w:val="nil"/>
+          <w:left w:val="nil"/>
+          <w:bottom w:val="nil"/>
+          <w:right w:val="nil"/>
+          <w:between w:val="nil"/>
+        </w:pBdr>
+        <w:rPr>
+          <w:rFonts w:ascii="Consolas" w:eastAsia="Consolas" w:hAnsi="Consolas" w:cs="Consolas"/>
+          <w:color w:val="000000"/>
+          <w:sz w:val="22"/>
+          <w:szCs w:val="22"/>
+          <w:lang w:val="en-US"/>
+        </w:rPr>
+      </w:pPr>
+      <w:r>
+        <w:rPr>
+          <w:rFonts w:ascii="Consolas" w:eastAsia="Consolas" w:hAnsi="Consolas" w:cs="Consolas"/>
+          <w:color w:val="000000"/>
+          <w:sz w:val="22"/>
+          <w:szCs w:val="22"/>
+          <w:lang w:val="en-US"/>
+        </w:rPr>
+        <w:t>    display: flex;</w:t>
+      </w:r>
+    </w:p>
+    <w:p>
+      <w:pPr>
+        <w:pBdr>
+          <w:top w:val="nil"/>
+          <w:left w:val="nil"/>
+          <w:bottom w:val="nil"/>
+          <w:right w:val="nil"/>
+          <w:between w:val="nil"/>
+        </w:pBdr>
+        <w:rPr>
+          <w:rFonts w:ascii="Consolas" w:eastAsia="Consolas" w:hAnsi="Consolas" w:cs="Consolas"/>
+          <w:color w:val="000000"/>
+          <w:sz w:val="22"/>
+          <w:szCs w:val="22"/>
+          <w:lang w:val="en-US"/>
+        </w:rPr>
+      </w:pPr>
+      <w:r>
+        <w:rPr>
+          <w:rFonts w:ascii="Consolas" w:eastAsia="Consolas" w:hAnsi="Consolas" w:cs="Consolas"/>
+          <w:color w:val="000000"/>
+          <w:sz w:val="22"/>
+          <w:szCs w:val="22"/>
+          <w:lang w:val="en-US"/>
+        </w:rPr>
+        <w:t>    flex-direction: row;</w:t>
+      </w:r>
+    </w:p>
+    <w:p>
+      <w:pPr>
+        <w:pBdr>
+          <w:top w:val="nil"/>
+          <w:left w:val="nil"/>
+          <w:bottom w:val="nil"/>
+          <w:right w:val="nil"/>
+          <w:between w:val="nil"/>
+        </w:pBdr>
+        <w:rPr>
+          <w:rFonts w:ascii="Consolas" w:eastAsia="Consolas" w:hAnsi="Consolas" w:cs="Consolas"/>
+          <w:color w:val="000000"/>
+          <w:sz w:val="22"/>
+          <w:szCs w:val="22"/>
+          <w:lang w:val="en-US"/>
+        </w:rPr>
+      </w:pPr>
+      <w:r>
+        <w:rPr>
+          <w:rFonts w:ascii="Consolas" w:eastAsia="Consolas" w:hAnsi="Consolas" w:cs="Consolas"/>
+          <w:color w:val="000000"/>
+          <w:sz w:val="22"/>
+          <w:szCs w:val="22"/>
+          <w:lang w:val="en-US"/>
+        </w:rPr>
+        <w:t>    justify-content: center;</w:t>
+      </w:r>
+    </w:p>
+    <w:p>
+      <w:pPr>
+        <w:pBdr>
+          <w:top w:val="nil"/>
+          <w:left w:val="nil"/>
+          <w:bottom w:val="nil"/>
+          <w:right w:val="nil"/>
+          <w:between w:val="nil"/>
+        </w:pBdr>
+        <w:rPr>
+          <w:rFonts w:ascii="Consolas" w:eastAsia="Consolas" w:hAnsi="Consolas" w:cs="Consolas"/>
+          <w:color w:val="000000"/>
+          <w:sz w:val="22"/>
+          <w:szCs w:val="22"/>
+          <w:lang w:val="en-US"/>
+        </w:rPr>
+      </w:pPr>
+      <w:r>
+        <w:rPr>
+          <w:rFonts w:ascii="Consolas" w:eastAsia="Consolas" w:hAnsi="Consolas" w:cs="Consolas"/>
+          <w:color w:val="000000"/>
+          <w:sz w:val="22"/>
+          <w:szCs w:val="22"/>
+          <w:lang w:val="en-US"/>
+        </w:rPr>
+        <w:t>    align-items: center;</w:t>
+      </w:r>
+    </w:p>
+    <w:p>
+      <w:pPr>
+        <w:pBdr>
+          <w:top w:val="nil"/>
+          <w:left w:val="nil"/>
+          <w:bottom w:val="nil"/>
+          <w:right w:val="nil"/>
+          <w:between w:val="nil"/>
+        </w:pBdr>
+        <w:rPr>
+          <w:rFonts w:ascii="Consolas" w:eastAsia="Consolas" w:hAnsi="Consolas" w:cs="Consolas"/>
+          <w:color w:val="000000"/>
+          <w:sz w:val="22"/>
+          <w:szCs w:val="22"/>
+          <w:lang w:val="en-US"/>
+        </w:rPr>
+      </w:pPr>
+      <w:r>
+        <w:rPr>
+          <w:rFonts w:ascii="Consolas" w:eastAsia="Consolas" w:hAnsi="Consolas" w:cs="Consolas"/>
+          <w:color w:val="000000"/>
+          <w:sz w:val="22"/>
+          <w:szCs w:val="22"/>
+          <w:lang w:val="en-US"/>
+        </w:rPr>
+        <w:t>    /*float: right;*/</w:t>
+      </w:r>
+    </w:p>
+    <w:p>
+      <w:pPr>
+        <w:pBdr>
+          <w:top w:val="nil"/>
+          <w:left w:val="nil"/>
+          <w:bottom w:val="nil"/>
+          <w:right w:val="nil"/>
+          <w:between w:val="nil"/>
+        </w:pBdr>
+        <w:rPr>
+          <w:rFonts w:ascii="Consolas" w:eastAsia="Consolas" w:hAnsi="Consolas" w:cs="Consolas"/>
+          <w:color w:val="000000"/>
+          <w:sz w:val="22"/>
+          <w:szCs w:val="22"/>
+          <w:lang w:val="en-US"/>
+        </w:rPr>
+      </w:pPr>
+      <w:r>
+        <w:rPr>
+          <w:rFonts w:ascii="Consolas" w:eastAsia="Consolas" w:hAnsi="Consolas" w:cs="Consolas"/>
+          <w:color w:val="000000"/>
+          <w:sz w:val="22"/>
+          <w:szCs w:val="22"/>
+          <w:lang w:val="en-US"/>
+        </w:rPr>
+        <w:t>    flex-wrap: wrap;    </w:t>
+      </w:r>
+    </w:p>
+    <w:p>
+      <w:pPr>
+        <w:pBdr>
+          <w:top w:val="nil"/>
+          <w:left w:val="nil"/>
+          <w:bottom w:val="nil"/>
+          <w:right w:val="nil"/>
+          <w:between w:val="nil"/>
+        </w:pBdr>
+        <w:rPr>
+          <w:rFonts w:ascii="Consolas" w:eastAsia="Consolas" w:hAnsi="Consolas" w:cs="Consolas"/>
+          <w:color w:val="000000"/>
+          <w:sz w:val="22"/>
+          <w:szCs w:val="22"/>
+          <w:lang w:val="en-US"/>
+        </w:rPr>
+      </w:pPr>
+      <w:r>
+        <w:rPr>
+          <w:rFonts w:ascii="Consolas" w:eastAsia="Consolas" w:hAnsi="Consolas" w:cs="Consolas"/>
+          <w:color w:val="000000"/>
+          <w:sz w:val="22"/>
+          <w:szCs w:val="22"/>
+          <w:lang w:val="en-US"/>
+        </w:rPr>
+        <w:t>}</w:t>
+      </w:r>
+    </w:p>
+    <w:p>
+      <w:pPr>
+        <w:pBdr>
+          <w:top w:val="nil"/>
+          <w:left w:val="nil"/>
+          <w:bottom w:val="nil"/>
+          <w:right w:val="nil"/>
+          <w:between w:val="nil"/>
+        </w:pBdr>
+        <w:rPr>
+          <w:rFonts w:ascii="Consolas" w:eastAsia="Consolas" w:hAnsi="Consolas" w:cs="Consolas"/>
+          <w:color w:val="000000"/>
+          <w:sz w:val="22"/>
+          <w:szCs w:val="22"/>
+          <w:lang w:val="en-US"/>
+        </w:rPr>
+      </w:pPr>
       <w:r>
         <w:rPr>
           <w:rFonts w:ascii="Consolas" w:eastAsia="Consolas" w:hAnsi="Consolas" w:cs="Consolas"/>
@@ -794,7 +1083,7 @@
           <w:szCs w:val="22"/>
           <w:lang w:val="en-US"/>
         </w:rPr>
-        <w:t>-container</w:t>
+        <w:t>.flexbox-item</w:t>
       </w:r>
       <w:r>
         <w:rPr>
@@ -832,491 +1121,36 @@
           <w:szCs w:val="22"/>
           <w:lang w:val="en-US"/>
         </w:rPr>
-        <w:t>    margin-top: 300px;</w:t>
-      </w:r>
-      <w:r>
-        <w:rPr>
-          <w:rFonts w:ascii="Consolas" w:eastAsia="Consolas" w:hAnsi="Consolas" w:cs="Consolas"/>
-          <w:color w:val="000000"/>
-          <w:sz w:val="22"/>
-          <w:szCs w:val="22"/>
-          <w:lang w:val="en-US"/>
-        </w:rPr>
-        <w:br/>
-        <w:t>    background: #</w:t>
-      </w:r>
-      <w:proofErr w:type="gramStart"/>
-      <w:r>
-        <w:rPr>
-          <w:rFonts w:ascii="Consolas" w:eastAsia="Consolas" w:hAnsi="Consolas" w:cs="Consolas"/>
-          <w:color w:val="000000"/>
-          <w:sz w:val="22"/>
-          <w:szCs w:val="22"/>
-          <w:lang w:val="en-US"/>
-        </w:rPr>
-        <w:t>d5d6fa;</w:t>
-      </w:r>
-      <w:proofErr w:type="gramEnd"/>
-    </w:p>
-    <w:p>
-      <w:pPr>
-        <w:pBdr>
-          <w:top w:val="nil"/>
-          <w:left w:val="nil"/>
-          <w:bottom w:val="nil"/>
-          <w:right w:val="nil"/>
-          <w:between w:val="nil"/>
-        </w:pBdr>
-        <w:rPr>
-          <w:rFonts w:ascii="Consolas" w:eastAsia="Consolas" w:hAnsi="Consolas" w:cs="Consolas"/>
-          <w:color w:val="000000"/>
-          <w:sz w:val="22"/>
-          <w:szCs w:val="22"/>
-          <w:lang w:val="en-US"/>
-        </w:rPr>
-      </w:pPr>
-      <w:r>
-        <w:rPr>
-          <w:rFonts w:ascii="Consolas" w:eastAsia="Consolas" w:hAnsi="Consolas" w:cs="Consolas"/>
-          <w:color w:val="000000"/>
-          <w:sz w:val="22"/>
-          <w:szCs w:val="22"/>
-          <w:lang w:val="en-US"/>
-        </w:rPr>
-        <w:t>    padding: </w:t>
-      </w:r>
-      <w:proofErr w:type="gramStart"/>
-      <w:r>
-        <w:rPr>
-          <w:rFonts w:ascii="Consolas" w:eastAsia="Consolas" w:hAnsi="Consolas" w:cs="Consolas"/>
-          <w:color w:val="000000"/>
-          <w:sz w:val="22"/>
-          <w:szCs w:val="22"/>
-          <w:lang w:val="en-US"/>
-        </w:rPr>
-        <w:t>20px;</w:t>
-      </w:r>
-      <w:proofErr w:type="gramEnd"/>
-    </w:p>
-    <w:p>
-      <w:pPr>
-        <w:pBdr>
-          <w:top w:val="nil"/>
-          <w:left w:val="nil"/>
-          <w:bottom w:val="nil"/>
-          <w:right w:val="nil"/>
-          <w:between w:val="nil"/>
-        </w:pBdr>
-        <w:rPr>
-          <w:rFonts w:ascii="Consolas" w:eastAsia="Consolas" w:hAnsi="Consolas" w:cs="Consolas"/>
-          <w:color w:val="000000"/>
-          <w:sz w:val="22"/>
-          <w:szCs w:val="22"/>
-          <w:lang w:val="en-US"/>
-        </w:rPr>
-      </w:pPr>
-      <w:r>
-        <w:rPr>
-          <w:rFonts w:ascii="Consolas" w:eastAsia="Consolas" w:hAnsi="Consolas" w:cs="Consolas"/>
-          <w:color w:val="000000"/>
-          <w:sz w:val="22"/>
-          <w:szCs w:val="22"/>
-          <w:lang w:val="en-US"/>
-        </w:rPr>
-        <w:t>    display: </w:t>
-      </w:r>
-      <w:proofErr w:type="gramStart"/>
-      <w:r>
-        <w:rPr>
-          <w:rFonts w:ascii="Consolas" w:eastAsia="Consolas" w:hAnsi="Consolas" w:cs="Consolas"/>
-          <w:color w:val="000000"/>
-          <w:sz w:val="22"/>
-          <w:szCs w:val="22"/>
-          <w:lang w:val="en-US"/>
-        </w:rPr>
-        <w:t>flex;</w:t>
-      </w:r>
-      <w:proofErr w:type="gramEnd"/>
-    </w:p>
-    <w:p>
-      <w:pPr>
-        <w:pBdr>
-          <w:top w:val="nil"/>
-          <w:left w:val="nil"/>
-          <w:bottom w:val="nil"/>
-          <w:right w:val="nil"/>
-          <w:between w:val="nil"/>
-        </w:pBdr>
-        <w:rPr>
-          <w:rFonts w:ascii="Consolas" w:eastAsia="Consolas" w:hAnsi="Consolas" w:cs="Consolas"/>
-          <w:color w:val="000000"/>
-          <w:sz w:val="22"/>
-          <w:szCs w:val="22"/>
-          <w:lang w:val="en-US"/>
-        </w:rPr>
-      </w:pPr>
-      <w:r>
-        <w:rPr>
-          <w:rFonts w:ascii="Consolas" w:eastAsia="Consolas" w:hAnsi="Consolas" w:cs="Consolas"/>
-          <w:color w:val="000000"/>
-          <w:sz w:val="22"/>
-          <w:szCs w:val="22"/>
-          <w:lang w:val="en-US"/>
-        </w:rPr>
-        <w:t>    flex-direction: </w:t>
-      </w:r>
-      <w:proofErr w:type="gramStart"/>
-      <w:r>
-        <w:rPr>
-          <w:rFonts w:ascii="Consolas" w:eastAsia="Consolas" w:hAnsi="Consolas" w:cs="Consolas"/>
-          <w:color w:val="000000"/>
-          <w:sz w:val="22"/>
-          <w:szCs w:val="22"/>
-          <w:lang w:val="en-US"/>
-        </w:rPr>
-        <w:t>row;</w:t>
-      </w:r>
-      <w:proofErr w:type="gramEnd"/>
-    </w:p>
-    <w:p>
-      <w:pPr>
-        <w:pBdr>
-          <w:top w:val="nil"/>
-          <w:left w:val="nil"/>
-          <w:bottom w:val="nil"/>
-          <w:right w:val="nil"/>
-          <w:between w:val="nil"/>
-        </w:pBdr>
-        <w:rPr>
-          <w:rFonts w:ascii="Consolas" w:eastAsia="Consolas" w:hAnsi="Consolas" w:cs="Consolas"/>
-          <w:color w:val="000000"/>
-          <w:sz w:val="22"/>
-          <w:szCs w:val="22"/>
-          <w:lang w:val="en-US"/>
-        </w:rPr>
-      </w:pPr>
-      <w:r>
-        <w:rPr>
-          <w:rFonts w:ascii="Consolas" w:eastAsia="Consolas" w:hAnsi="Consolas" w:cs="Consolas"/>
-          <w:color w:val="000000"/>
-          <w:sz w:val="22"/>
-          <w:szCs w:val="22"/>
-          <w:lang w:val="en-US"/>
-        </w:rPr>
-        <w:t>    justify-content: </w:t>
-      </w:r>
-      <w:proofErr w:type="gramStart"/>
-      <w:r>
-        <w:rPr>
-          <w:rFonts w:ascii="Consolas" w:eastAsia="Consolas" w:hAnsi="Consolas" w:cs="Consolas"/>
-          <w:color w:val="000000"/>
-          <w:sz w:val="22"/>
-          <w:szCs w:val="22"/>
-          <w:lang w:val="en-US"/>
-        </w:rPr>
-        <w:t>center;</w:t>
-      </w:r>
-      <w:proofErr w:type="gramEnd"/>
-    </w:p>
-    <w:p>
-      <w:pPr>
-        <w:pBdr>
-          <w:top w:val="nil"/>
-          <w:left w:val="nil"/>
-          <w:bottom w:val="nil"/>
-          <w:right w:val="nil"/>
-          <w:between w:val="nil"/>
-        </w:pBdr>
-        <w:rPr>
-          <w:rFonts w:ascii="Consolas" w:eastAsia="Consolas" w:hAnsi="Consolas" w:cs="Consolas"/>
-          <w:color w:val="000000"/>
-          <w:sz w:val="22"/>
-          <w:szCs w:val="22"/>
-          <w:lang w:val="en-US"/>
-        </w:rPr>
-      </w:pPr>
-      <w:r>
-        <w:rPr>
-          <w:rFonts w:ascii="Consolas" w:eastAsia="Consolas" w:hAnsi="Consolas" w:cs="Consolas"/>
-          <w:color w:val="000000"/>
-          <w:sz w:val="22"/>
-          <w:szCs w:val="22"/>
-          <w:lang w:val="en-US"/>
-        </w:rPr>
-        <w:t>    align-items: </w:t>
-      </w:r>
-      <w:proofErr w:type="gramStart"/>
-      <w:r>
-        <w:rPr>
-          <w:rFonts w:ascii="Consolas" w:eastAsia="Consolas" w:hAnsi="Consolas" w:cs="Consolas"/>
-          <w:color w:val="000000"/>
-          <w:sz w:val="22"/>
-          <w:szCs w:val="22"/>
-          <w:lang w:val="en-US"/>
-        </w:rPr>
-        <w:t>center;</w:t>
-      </w:r>
-      <w:proofErr w:type="gramEnd"/>
-    </w:p>
-    <w:p>
-      <w:pPr>
-        <w:pBdr>
-          <w:top w:val="nil"/>
-          <w:left w:val="nil"/>
-          <w:bottom w:val="nil"/>
-          <w:right w:val="nil"/>
-          <w:between w:val="nil"/>
-        </w:pBdr>
-        <w:rPr>
-          <w:rFonts w:ascii="Consolas" w:eastAsia="Consolas" w:hAnsi="Consolas" w:cs="Consolas"/>
-          <w:color w:val="000000"/>
-          <w:sz w:val="22"/>
-          <w:szCs w:val="22"/>
-          <w:lang w:val="en-US"/>
-        </w:rPr>
-      </w:pPr>
-      <w:r>
-        <w:rPr>
-          <w:rFonts w:ascii="Consolas" w:eastAsia="Consolas" w:hAnsi="Consolas" w:cs="Consolas"/>
-          <w:color w:val="000000"/>
-          <w:sz w:val="22"/>
-          <w:szCs w:val="22"/>
-          <w:lang w:val="en-US"/>
-        </w:rPr>
-        <w:t>    /*float: </w:t>
-      </w:r>
-      <w:proofErr w:type="gramStart"/>
-      <w:r>
-        <w:rPr>
-          <w:rFonts w:ascii="Consolas" w:eastAsia="Consolas" w:hAnsi="Consolas" w:cs="Consolas"/>
-          <w:color w:val="000000"/>
-          <w:sz w:val="22"/>
-          <w:szCs w:val="22"/>
-          <w:lang w:val="en-US"/>
-        </w:rPr>
-        <w:t>right;*</w:t>
-      </w:r>
-      <w:proofErr w:type="gramEnd"/>
-      <w:r>
-        <w:rPr>
-          <w:rFonts w:ascii="Consolas" w:eastAsia="Consolas" w:hAnsi="Consolas" w:cs="Consolas"/>
-          <w:color w:val="000000"/>
-          <w:sz w:val="22"/>
-          <w:szCs w:val="22"/>
-          <w:lang w:val="en-US"/>
-        </w:rPr>
-        <w:t>/</w:t>
-      </w:r>
-    </w:p>
-    <w:p>
-      <w:pPr>
-        <w:pBdr>
-          <w:top w:val="nil"/>
-          <w:left w:val="nil"/>
-          <w:bottom w:val="nil"/>
-          <w:right w:val="nil"/>
-          <w:between w:val="nil"/>
-        </w:pBdr>
-        <w:rPr>
-          <w:rFonts w:ascii="Consolas" w:eastAsia="Consolas" w:hAnsi="Consolas" w:cs="Consolas"/>
-          <w:color w:val="000000"/>
-          <w:sz w:val="22"/>
-          <w:szCs w:val="22"/>
-          <w:lang w:val="en-US"/>
-        </w:rPr>
-      </w:pPr>
-      <w:r>
-        <w:rPr>
-          <w:rFonts w:ascii="Consolas" w:eastAsia="Consolas" w:hAnsi="Consolas" w:cs="Consolas"/>
-          <w:color w:val="000000"/>
-          <w:sz w:val="22"/>
-          <w:szCs w:val="22"/>
-          <w:lang w:val="en-US"/>
-        </w:rPr>
-        <w:t>    flex-wrap: </w:t>
-      </w:r>
-      <w:proofErr w:type="gramStart"/>
-      <w:r>
-        <w:rPr>
-          <w:rFonts w:ascii="Consolas" w:eastAsia="Consolas" w:hAnsi="Consolas" w:cs="Consolas"/>
-          <w:color w:val="000000"/>
-          <w:sz w:val="22"/>
-          <w:szCs w:val="22"/>
-          <w:lang w:val="en-US"/>
-        </w:rPr>
-        <w:t>wrap;</w:t>
-      </w:r>
-      <w:proofErr w:type="gramEnd"/>
-      <w:r>
-        <w:rPr>
-          <w:rFonts w:ascii="Consolas" w:eastAsia="Consolas" w:hAnsi="Consolas" w:cs="Consolas"/>
-          <w:color w:val="000000"/>
-          <w:sz w:val="22"/>
-          <w:szCs w:val="22"/>
-          <w:lang w:val="en-US"/>
-        </w:rPr>
-        <w:t>    </w:t>
-      </w:r>
-    </w:p>
-    <w:p>
-      <w:pPr>
-        <w:pBdr>
-          <w:top w:val="nil"/>
-          <w:left w:val="nil"/>
-          <w:bottom w:val="nil"/>
-          <w:right w:val="nil"/>
-          <w:between w:val="nil"/>
-        </w:pBdr>
-        <w:rPr>
-          <w:rFonts w:ascii="Consolas" w:eastAsia="Consolas" w:hAnsi="Consolas" w:cs="Consolas"/>
-          <w:color w:val="000000"/>
-          <w:sz w:val="22"/>
-          <w:szCs w:val="22"/>
-          <w:lang w:val="en-US"/>
-        </w:rPr>
-      </w:pPr>
-      <w:r>
-        <w:rPr>
-          <w:rFonts w:ascii="Consolas" w:eastAsia="Consolas" w:hAnsi="Consolas" w:cs="Consolas"/>
-          <w:color w:val="000000"/>
-          <w:sz w:val="22"/>
-          <w:szCs w:val="22"/>
-          <w:lang w:val="en-US"/>
-        </w:rPr>
-        <w:t>}</w:t>
-      </w:r>
-    </w:p>
-    <w:p>
-      <w:pPr>
-        <w:pBdr>
-          <w:top w:val="nil"/>
-          <w:left w:val="nil"/>
-          <w:bottom w:val="nil"/>
-          <w:right w:val="nil"/>
-          <w:between w:val="nil"/>
-        </w:pBdr>
-        <w:rPr>
-          <w:rFonts w:ascii="Consolas" w:eastAsia="Consolas" w:hAnsi="Consolas" w:cs="Consolas"/>
-          <w:color w:val="000000"/>
-          <w:sz w:val="22"/>
-          <w:szCs w:val="22"/>
-          <w:lang w:val="en-US"/>
-        </w:rPr>
-      </w:pPr>
-      <w:proofErr w:type="gramStart"/>
-      <w:r>
-        <w:rPr>
-          <w:rFonts w:ascii="Consolas" w:eastAsia="Consolas" w:hAnsi="Consolas" w:cs="Consolas"/>
-          <w:b/>
-          <w:color w:val="0000FF"/>
-          <w:sz w:val="22"/>
-          <w:szCs w:val="22"/>
-          <w:lang w:val="en-US"/>
-        </w:rPr>
-        <w:t>.flexbox</w:t>
-      </w:r>
-      <w:proofErr w:type="gramEnd"/>
-      <w:r>
-        <w:rPr>
-          <w:rFonts w:ascii="Consolas" w:eastAsia="Consolas" w:hAnsi="Consolas" w:cs="Consolas"/>
-          <w:b/>
-          <w:color w:val="0000FF"/>
-          <w:sz w:val="22"/>
-          <w:szCs w:val="22"/>
-          <w:lang w:val="en-US"/>
-        </w:rPr>
-        <w:t>-item</w:t>
-      </w:r>
-      <w:r>
-        <w:rPr>
-          <w:rFonts w:ascii="Consolas" w:eastAsia="Consolas" w:hAnsi="Consolas" w:cs="Consolas"/>
-          <w:color w:val="000000"/>
-          <w:sz w:val="22"/>
-          <w:szCs w:val="22"/>
-          <w:lang w:val="en-US"/>
-        </w:rPr>
-        <w:t> {</w:t>
-      </w:r>
-    </w:p>
-    <w:p>
-      <w:pPr>
-        <w:pBdr>
-          <w:top w:val="nil"/>
-          <w:left w:val="nil"/>
-          <w:bottom w:val="nil"/>
-          <w:right w:val="nil"/>
-          <w:between w:val="nil"/>
-        </w:pBdr>
-        <w:rPr>
-          <w:rFonts w:ascii="Consolas" w:eastAsia="Consolas" w:hAnsi="Consolas" w:cs="Consolas"/>
-          <w:color w:val="000000"/>
-          <w:sz w:val="22"/>
-          <w:szCs w:val="22"/>
-          <w:lang w:val="en-US"/>
-        </w:rPr>
-      </w:pPr>
-      <w:r>
-        <w:rPr>
-          <w:rFonts w:ascii="Consolas" w:eastAsia="Consolas" w:hAnsi="Consolas" w:cs="Consolas"/>
-          <w:color w:val="000000"/>
-          <w:sz w:val="22"/>
-          <w:szCs w:val="22"/>
-          <w:lang w:val="en-US"/>
-        </w:rPr>
-        <w:t>    width: </w:t>
-      </w:r>
-      <w:proofErr w:type="gramStart"/>
-      <w:r>
-        <w:rPr>
-          <w:rFonts w:ascii="Consolas" w:eastAsia="Consolas" w:hAnsi="Consolas" w:cs="Consolas"/>
-          <w:color w:val="000000"/>
-          <w:sz w:val="22"/>
-          <w:szCs w:val="22"/>
-          <w:lang w:val="en-US"/>
-        </w:rPr>
-        <w:t>200px;</w:t>
-      </w:r>
-      <w:proofErr w:type="gramEnd"/>
-    </w:p>
-    <w:p>
-      <w:pPr>
-        <w:pBdr>
-          <w:top w:val="nil"/>
-          <w:left w:val="nil"/>
-          <w:bottom w:val="nil"/>
-          <w:right w:val="nil"/>
-          <w:between w:val="nil"/>
-        </w:pBdr>
-        <w:rPr>
-          <w:rFonts w:ascii="Consolas" w:eastAsia="Consolas" w:hAnsi="Consolas" w:cs="Consolas"/>
-          <w:color w:val="000000"/>
-          <w:sz w:val="22"/>
-          <w:szCs w:val="22"/>
-          <w:lang w:val="en-US"/>
-        </w:rPr>
-      </w:pPr>
-      <w:r>
-        <w:rPr>
-          <w:rFonts w:ascii="Consolas" w:eastAsia="Consolas" w:hAnsi="Consolas" w:cs="Consolas"/>
-          <w:color w:val="000000"/>
-          <w:sz w:val="22"/>
-          <w:szCs w:val="22"/>
-          <w:lang w:val="en-US"/>
-        </w:rPr>
-        <w:t>    margin: </w:t>
-      </w:r>
-      <w:proofErr w:type="gramStart"/>
-      <w:r>
-        <w:rPr>
-          <w:rFonts w:ascii="Consolas" w:eastAsia="Consolas" w:hAnsi="Consolas" w:cs="Consolas"/>
-          <w:color w:val="000000"/>
-          <w:sz w:val="22"/>
-          <w:szCs w:val="22"/>
-          <w:lang w:val="en-US"/>
-        </w:rPr>
-        <w:t>20px;</w:t>
-      </w:r>
-      <w:proofErr w:type="gramEnd"/>
+        <w:t>    width: 200px;</w:t>
+      </w:r>
+    </w:p>
+    <w:p>
+      <w:pPr>
+        <w:pBdr>
+          <w:top w:val="nil"/>
+          <w:left w:val="nil"/>
+          <w:bottom w:val="nil"/>
+          <w:right w:val="nil"/>
+          <w:between w:val="nil"/>
+        </w:pBdr>
+        <w:rPr>
+          <w:rFonts w:ascii="Consolas" w:eastAsia="Consolas" w:hAnsi="Consolas" w:cs="Consolas"/>
+          <w:color w:val="000000"/>
+          <w:sz w:val="22"/>
+          <w:szCs w:val="22"/>
+          <w:lang w:val="en-US"/>
+        </w:rPr>
+      </w:pPr>
+      <w:r>
+        <w:rPr>
+          <w:rFonts w:ascii="Consolas" w:eastAsia="Consolas" w:hAnsi="Consolas" w:cs="Consolas"/>
+          <w:color w:val="000000"/>
+          <w:sz w:val="22"/>
+          <w:szCs w:val="22"/>
+          <w:lang w:val="en-US"/>
+        </w:rPr>
+        <w:t>    margin: 20px;</w:t>
+      </w:r>
     </w:p>
     <w:p>
       <w:pPr>
@@ -1346,7 +1180,6 @@
         <w:t>    border: 4px solid </w:t>
       </w:r>
       <w:proofErr w:type="spellStart"/>
-      <w:proofErr w:type="gramStart"/>
       <w:r>
         <w:rPr>
           <w:rFonts w:ascii="Consolas" w:eastAsia="Consolas" w:hAnsi="Consolas" w:cs="Consolas"/>
@@ -1366,59 +1199,36 @@
           <w:szCs w:val="22"/>
           <w:lang w:val="en-US"/>
         </w:rPr>
-        <w:t>(</w:t>
-      </w:r>
-      <w:proofErr w:type="gramEnd"/>
-      <w:r>
-        <w:rPr>
-          <w:rFonts w:ascii="Consolas" w:eastAsia="Consolas" w:hAnsi="Consolas" w:cs="Consolas"/>
-          <w:color w:val="000000"/>
-          <w:sz w:val="22"/>
-          <w:szCs w:val="22"/>
-          <w:lang w:val="en-US"/>
-        </w:rPr>
-        <w:t>112, 8, 138); </w:t>
-      </w:r>
-    </w:p>
-    <w:p>
-      <w:pPr>
-        <w:pBdr>
-          <w:top w:val="nil"/>
-          <w:left w:val="nil"/>
-          <w:bottom w:val="nil"/>
-          <w:right w:val="nil"/>
-          <w:between w:val="nil"/>
-        </w:pBdr>
-        <w:rPr>
-          <w:rFonts w:ascii="Consolas" w:eastAsia="Consolas" w:hAnsi="Consolas" w:cs="Consolas"/>
-          <w:color w:val="000000"/>
-          <w:sz w:val="22"/>
-          <w:szCs w:val="22"/>
-          <w:lang w:val="en-US"/>
-        </w:rPr>
-      </w:pPr>
-      <w:r>
-        <w:rPr>
-          <w:rFonts w:ascii="Consolas" w:eastAsia="Consolas" w:hAnsi="Consolas" w:cs="Consolas"/>
-          <w:color w:val="000000"/>
-          <w:sz w:val="22"/>
-          <w:szCs w:val="22"/>
-          <w:lang w:val="en-US"/>
-        </w:rPr>
-        <w:t>    background: #</w:t>
-      </w:r>
-      <w:proofErr w:type="gramStart"/>
-      <w:r>
-        <w:rPr>
-          <w:rFonts w:ascii="Consolas" w:eastAsia="Consolas" w:hAnsi="Consolas" w:cs="Consolas"/>
-          <w:color w:val="000000"/>
-          <w:sz w:val="22"/>
-          <w:szCs w:val="22"/>
-          <w:lang w:val="en-US"/>
-        </w:rPr>
-        <w:t>8ab9f3;</w:t>
-      </w:r>
-      <w:proofErr w:type="gramEnd"/>
+        <w:t>(112, 8, 138); </w:t>
+      </w:r>
+    </w:p>
+    <w:p>
+      <w:pPr>
+        <w:pBdr>
+          <w:top w:val="nil"/>
+          <w:left w:val="nil"/>
+          <w:bottom w:val="nil"/>
+          <w:right w:val="nil"/>
+          <w:between w:val="nil"/>
+        </w:pBdr>
+        <w:rPr>
+          <w:rFonts w:ascii="Consolas" w:eastAsia="Consolas" w:hAnsi="Consolas" w:cs="Consolas"/>
+          <w:color w:val="000000"/>
+          <w:sz w:val="22"/>
+          <w:szCs w:val="22"/>
+          <w:lang w:val="en-US"/>
+        </w:rPr>
+      </w:pPr>
+      <w:r>
+        <w:rPr>
+          <w:rFonts w:ascii="Consolas" w:eastAsia="Consolas" w:hAnsi="Consolas" w:cs="Consolas"/>
+          <w:color w:val="000000"/>
+          <w:sz w:val="22"/>
+          <w:szCs w:val="22"/>
+          <w:lang w:val="en-US"/>
+        </w:rPr>
+        <w:t>    background: #8ab9f3;</w:t>
+      </w:r>
     </w:p>
     <w:p>
       <w:pPr>
@@ -1466,7 +1276,6 @@
           <w:lang w:val="en-US"/>
         </w:rPr>
       </w:pPr>
-      <w:proofErr w:type="gramStart"/>
       <w:r>
         <w:rPr>
           <w:rFonts w:ascii="Consolas" w:eastAsia="Consolas" w:hAnsi="Consolas" w:cs="Consolas"/>
@@ -1476,9 +1285,204 @@
           <w:szCs w:val="22"/>
           <w:lang w:val="en-US"/>
         </w:rPr>
-        <w:t>.item</w:t>
-      </w:r>
-      <w:proofErr w:type="gramEnd"/>
+        <w:t>.item-1</w:t>
+      </w:r>
+      <w:r>
+        <w:rPr>
+          <w:rFonts w:ascii="Consolas" w:eastAsia="Consolas" w:hAnsi="Consolas" w:cs="Consolas"/>
+          <w:color w:val="000000"/>
+          <w:sz w:val="22"/>
+          <w:szCs w:val="22"/>
+          <w:lang w:val="en-US"/>
+        </w:rPr>
+        <w:t> {</w:t>
+      </w:r>
+    </w:p>
+    <w:p>
+      <w:pPr>
+        <w:pBdr>
+          <w:top w:val="nil"/>
+          <w:left w:val="nil"/>
+          <w:bottom w:val="nil"/>
+          <w:right w:val="nil"/>
+          <w:between w:val="nil"/>
+        </w:pBdr>
+        <w:rPr>
+          <w:rFonts w:ascii="Consolas" w:eastAsia="Consolas" w:hAnsi="Consolas" w:cs="Consolas"/>
+          <w:color w:val="000000"/>
+          <w:sz w:val="22"/>
+          <w:szCs w:val="22"/>
+          <w:lang w:val="en-US"/>
+        </w:rPr>
+      </w:pPr>
+      <w:r>
+        <w:rPr>
+          <w:rFonts w:ascii="Consolas" w:eastAsia="Consolas" w:hAnsi="Consolas" w:cs="Consolas"/>
+          <w:color w:val="000000"/>
+          <w:sz w:val="22"/>
+          <w:szCs w:val="22"/>
+          <w:lang w:val="en-US"/>
+        </w:rPr>
+        <w:t>    min-height: 100px;</w:t>
+      </w:r>
+    </w:p>
+    <w:p>
+      <w:pPr>
+        <w:pBdr>
+          <w:top w:val="nil"/>
+          <w:left w:val="nil"/>
+          <w:bottom w:val="nil"/>
+          <w:right w:val="nil"/>
+          <w:between w:val="nil"/>
+        </w:pBdr>
+        <w:rPr>
+          <w:rFonts w:ascii="Consolas" w:eastAsia="Consolas" w:hAnsi="Consolas" w:cs="Consolas"/>
+          <w:color w:val="000000"/>
+          <w:sz w:val="22"/>
+          <w:szCs w:val="22"/>
+          <w:lang w:val="en-US"/>
+        </w:rPr>
+      </w:pPr>
+      <w:r>
+        <w:rPr>
+          <w:rFonts w:ascii="Consolas" w:eastAsia="Consolas" w:hAnsi="Consolas" w:cs="Consolas"/>
+          <w:color w:val="000000"/>
+          <w:sz w:val="22"/>
+          <w:szCs w:val="22"/>
+          <w:lang w:val="en-US"/>
+        </w:rPr>
+        <w:t>    text-align: center;</w:t>
+      </w:r>
+    </w:p>
+    <w:p>
+      <w:pPr>
+        <w:pBdr>
+          <w:top w:val="nil"/>
+          <w:left w:val="nil"/>
+          <w:bottom w:val="nil"/>
+          <w:right w:val="nil"/>
+          <w:between w:val="nil"/>
+        </w:pBdr>
+        <w:rPr>
+          <w:rFonts w:ascii="Consolas" w:eastAsia="Consolas" w:hAnsi="Consolas" w:cs="Consolas"/>
+          <w:color w:val="000000"/>
+          <w:sz w:val="22"/>
+          <w:szCs w:val="22"/>
+          <w:lang w:val="en-US"/>
+        </w:rPr>
+      </w:pPr>
+      <w:r>
+        <w:rPr>
+          <w:rFonts w:ascii="Consolas" w:eastAsia="Consolas" w:hAnsi="Consolas" w:cs="Consolas"/>
+          <w:color w:val="000000"/>
+          <w:sz w:val="22"/>
+          <w:szCs w:val="22"/>
+          <w:lang w:val="en-US"/>
+        </w:rPr>
+        <w:t>    font-size: 25px;</w:t>
+      </w:r>
+    </w:p>
+    <w:p>
+      <w:pPr>
+        <w:pBdr>
+          <w:top w:val="nil"/>
+          <w:left w:val="nil"/>
+          <w:bottom w:val="nil"/>
+          <w:right w:val="nil"/>
+          <w:between w:val="nil"/>
+        </w:pBdr>
+        <w:rPr>
+          <w:rFonts w:ascii="Consolas" w:eastAsia="Consolas" w:hAnsi="Consolas" w:cs="Consolas"/>
+          <w:color w:val="000000"/>
+          <w:sz w:val="22"/>
+          <w:szCs w:val="22"/>
+          <w:lang w:val="en-US"/>
+        </w:rPr>
+      </w:pPr>
+      <w:r>
+        <w:rPr>
+          <w:rFonts w:ascii="Consolas" w:eastAsia="Consolas" w:hAnsi="Consolas" w:cs="Consolas"/>
+          <w:color w:val="000000"/>
+          <w:sz w:val="22"/>
+          <w:szCs w:val="22"/>
+          <w:lang w:val="en-US"/>
+        </w:rPr>
+        <w:t>    color: black;</w:t>
+      </w:r>
+    </w:p>
+    <w:p>
+      <w:pPr>
+        <w:pBdr>
+          <w:top w:val="nil"/>
+          <w:left w:val="nil"/>
+          <w:bottom w:val="nil"/>
+          <w:right w:val="nil"/>
+          <w:between w:val="nil"/>
+        </w:pBdr>
+        <w:rPr>
+          <w:rFonts w:ascii="Consolas" w:eastAsia="Consolas" w:hAnsi="Consolas" w:cs="Consolas"/>
+          <w:color w:val="000000"/>
+          <w:sz w:val="22"/>
+          <w:szCs w:val="22"/>
+          <w:lang w:val="en-US"/>
+        </w:rPr>
+      </w:pPr>
+      <w:r>
+        <w:rPr>
+          <w:rFonts w:ascii="Consolas" w:eastAsia="Consolas" w:hAnsi="Consolas" w:cs="Consolas"/>
+          <w:color w:val="000000"/>
+          <w:sz w:val="22"/>
+          <w:szCs w:val="22"/>
+          <w:lang w:val="en-US"/>
+        </w:rPr>
+        <w:t>    font-weight: bold;</w:t>
+      </w:r>
+    </w:p>
+    <w:p>
+      <w:pPr>
+        <w:pBdr>
+          <w:top w:val="nil"/>
+          <w:left w:val="nil"/>
+          <w:bottom w:val="nil"/>
+          <w:right w:val="nil"/>
+          <w:between w:val="nil"/>
+        </w:pBdr>
+        <w:rPr>
+          <w:rFonts w:ascii="Consolas" w:eastAsia="Consolas" w:hAnsi="Consolas" w:cs="Consolas"/>
+          <w:color w:val="000000"/>
+          <w:sz w:val="22"/>
+          <w:szCs w:val="22"/>
+          <w:lang w:val="en-US"/>
+        </w:rPr>
+      </w:pPr>
+      <w:r>
+        <w:rPr>
+          <w:rFonts w:ascii="Consolas" w:eastAsia="Consolas" w:hAnsi="Consolas" w:cs="Consolas"/>
+          <w:color w:val="000000"/>
+          <w:sz w:val="22"/>
+          <w:szCs w:val="22"/>
+          <w:lang w:val="en-US"/>
+        </w:rPr>
+        <w:t>}</w:t>
+      </w:r>
+    </w:p>
+    <w:p>
+      <w:pPr>
+        <w:pBdr>
+          <w:top w:val="nil"/>
+          <w:left w:val="nil"/>
+          <w:bottom w:val="nil"/>
+          <w:right w:val="nil"/>
+          <w:between w:val="nil"/>
+        </w:pBdr>
+        <w:rPr>
+          <w:rFonts w:ascii="Consolas" w:eastAsia="Consolas" w:hAnsi="Consolas" w:cs="Consolas"/>
+          <w:color w:val="000000"/>
+          <w:sz w:val="22"/>
+          <w:szCs w:val="22"/>
+          <w:lang w:val="en-US"/>
+        </w:rPr>
+      </w:pPr>
       <w:r>
         <w:rPr>
           <w:rFonts w:ascii="Consolas" w:eastAsia="Consolas" w:hAnsi="Consolas" w:cs="Consolas"/>
@@ -1488,7 +1492,7 @@
           <w:szCs w:val="22"/>
           <w:lang w:val="en-US"/>
         </w:rPr>
-        <w:t>-1</w:t>
+        <w:t>.item-2</w:t>
       </w:r>
       <w:r>
         <w:rPr>
@@ -1526,180 +1530,8 @@
           <w:szCs w:val="22"/>
           <w:lang w:val="en-US"/>
         </w:rPr>
-        <w:t>    min-height: </w:t>
-      </w:r>
-      <w:proofErr w:type="gramStart"/>
-      <w:r>
-        <w:rPr>
-          <w:rFonts w:ascii="Consolas" w:eastAsia="Consolas" w:hAnsi="Consolas" w:cs="Consolas"/>
-          <w:color w:val="000000"/>
-          <w:sz w:val="22"/>
-          <w:szCs w:val="22"/>
-          <w:lang w:val="en-US"/>
-        </w:rPr>
-        <w:t>100px;</w:t>
-      </w:r>
-      <w:proofErr w:type="gramEnd"/>
-    </w:p>
-    <w:p>
-      <w:pPr>
-        <w:pBdr>
-          <w:top w:val="nil"/>
-          <w:left w:val="nil"/>
-          <w:bottom w:val="nil"/>
-          <w:right w:val="nil"/>
-          <w:between w:val="nil"/>
-        </w:pBdr>
-        <w:rPr>
-          <w:rFonts w:ascii="Consolas" w:eastAsia="Consolas" w:hAnsi="Consolas" w:cs="Consolas"/>
-          <w:color w:val="000000"/>
-          <w:sz w:val="22"/>
-          <w:szCs w:val="22"/>
-          <w:lang w:val="en-US"/>
-        </w:rPr>
-      </w:pPr>
-      <w:r>
-        <w:rPr>
-          <w:rFonts w:ascii="Consolas" w:eastAsia="Consolas" w:hAnsi="Consolas" w:cs="Consolas"/>
-          <w:color w:val="000000"/>
-          <w:sz w:val="22"/>
-          <w:szCs w:val="22"/>
-          <w:lang w:val="en-US"/>
-        </w:rPr>
-        <w:t>    text-align: </w:t>
-      </w:r>
-      <w:proofErr w:type="gramStart"/>
-      <w:r>
-        <w:rPr>
-          <w:rFonts w:ascii="Consolas" w:eastAsia="Consolas" w:hAnsi="Consolas" w:cs="Consolas"/>
-          <w:color w:val="000000"/>
-          <w:sz w:val="22"/>
-          <w:szCs w:val="22"/>
-          <w:lang w:val="en-US"/>
-        </w:rPr>
-        <w:t>center;</w:t>
-      </w:r>
-      <w:proofErr w:type="gramEnd"/>
-    </w:p>
-    <w:p>
-      <w:pPr>
-        <w:pBdr>
-          <w:top w:val="nil"/>
-          <w:left w:val="nil"/>
-          <w:bottom w:val="nil"/>
-          <w:right w:val="nil"/>
-          <w:between w:val="nil"/>
-        </w:pBdr>
-        <w:rPr>
-          <w:rFonts w:ascii="Consolas" w:eastAsia="Consolas" w:hAnsi="Consolas" w:cs="Consolas"/>
-          <w:color w:val="000000"/>
-          <w:sz w:val="22"/>
-          <w:szCs w:val="22"/>
-          <w:lang w:val="en-US"/>
-        </w:rPr>
-      </w:pPr>
-      <w:r>
-        <w:rPr>
-          <w:rFonts w:ascii="Consolas" w:eastAsia="Consolas" w:hAnsi="Consolas" w:cs="Consolas"/>
-          <w:color w:val="000000"/>
-          <w:sz w:val="22"/>
-          <w:szCs w:val="22"/>
-          <w:lang w:val="en-US"/>
-        </w:rPr>
-        <w:t>    font-size: </w:t>
-      </w:r>
-      <w:proofErr w:type="gramStart"/>
-      <w:r>
-        <w:rPr>
-          <w:rFonts w:ascii="Consolas" w:eastAsia="Consolas" w:hAnsi="Consolas" w:cs="Consolas"/>
-          <w:color w:val="000000"/>
-          <w:sz w:val="22"/>
-          <w:szCs w:val="22"/>
-          <w:lang w:val="en-US"/>
-        </w:rPr>
-        <w:t>25px;</w:t>
-      </w:r>
-      <w:proofErr w:type="gramEnd"/>
-    </w:p>
-    <w:p>
-      <w:pPr>
-        <w:pBdr>
-          <w:top w:val="nil"/>
-          <w:left w:val="nil"/>
-          <w:bottom w:val="nil"/>
-          <w:right w:val="nil"/>
-          <w:between w:val="nil"/>
-        </w:pBdr>
-        <w:rPr>
-          <w:rFonts w:ascii="Consolas" w:eastAsia="Consolas" w:hAnsi="Consolas" w:cs="Consolas"/>
-          <w:color w:val="000000"/>
-          <w:sz w:val="22"/>
-          <w:szCs w:val="22"/>
-          <w:lang w:val="en-US"/>
-        </w:rPr>
-      </w:pPr>
-      <w:r>
-        <w:rPr>
-          <w:rFonts w:ascii="Consolas" w:eastAsia="Consolas" w:hAnsi="Consolas" w:cs="Consolas"/>
-          <w:color w:val="000000"/>
-          <w:sz w:val="22"/>
-          <w:szCs w:val="22"/>
-          <w:lang w:val="en-US"/>
-        </w:rPr>
-        <w:t>    color: </w:t>
-      </w:r>
-      <w:proofErr w:type="gramStart"/>
-      <w:r>
-        <w:rPr>
-          <w:rFonts w:ascii="Consolas" w:eastAsia="Consolas" w:hAnsi="Consolas" w:cs="Consolas"/>
-          <w:color w:val="000000"/>
-          <w:sz w:val="22"/>
-          <w:szCs w:val="22"/>
-          <w:lang w:val="en-US"/>
-        </w:rPr>
-        <w:t>black;</w:t>
-      </w:r>
-      <w:proofErr w:type="gramEnd"/>
-    </w:p>
-    <w:p>
-      <w:pPr>
-        <w:pBdr>
-          <w:top w:val="nil"/>
-          <w:left w:val="nil"/>
-          <w:bottom w:val="nil"/>
-          <w:right w:val="nil"/>
-          <w:between w:val="nil"/>
-        </w:pBdr>
-        <w:rPr>
-          <w:rFonts w:ascii="Consolas" w:eastAsia="Consolas" w:hAnsi="Consolas" w:cs="Consolas"/>
-          <w:color w:val="000000"/>
-          <w:sz w:val="22"/>
-          <w:szCs w:val="22"/>
-          <w:lang w:val="en-US"/>
-        </w:rPr>
-      </w:pPr>
-      <w:r>
-        <w:rPr>
-          <w:rFonts w:ascii="Consolas" w:eastAsia="Consolas" w:hAnsi="Consolas" w:cs="Consolas"/>
-          <w:color w:val="000000"/>
-          <w:sz w:val="22"/>
-          <w:szCs w:val="22"/>
-          <w:lang w:val="en-US"/>
-        </w:rPr>
-        <w:t>    font-weight: </w:t>
-      </w:r>
-      <w:proofErr w:type="gramStart"/>
-      <w:r>
-        <w:rPr>
-          <w:rFonts w:ascii="Consolas" w:eastAsia="Consolas" w:hAnsi="Consolas" w:cs="Consolas"/>
-          <w:color w:val="000000"/>
-          <w:sz w:val="22"/>
-          <w:szCs w:val="22"/>
-          <w:lang w:val="en-US"/>
-        </w:rPr>
-        <w:t>bold;</w:t>
-      </w:r>
-      <w:proofErr w:type="gramEnd"/>
+        <w:t>    min-height: 200px;</w:t>
+      </w:r>
     </w:p>
     <w:p>
       <w:pPr>
@@ -1746,7 +1578,6 @@
           <w:lang w:val="en-US"/>
         </w:rPr>
       </w:pPr>
-      <w:proofErr w:type="gramStart"/>
       <w:r>
         <w:rPr>
           <w:rFonts w:ascii="Consolas" w:eastAsia="Consolas" w:hAnsi="Consolas" w:cs="Consolas"/>
@@ -1756,1032 +1587,818 @@
           <w:szCs w:val="22"/>
           <w:lang w:val="en-US"/>
         </w:rPr>
-        <w:t>.item</w:t>
-      </w:r>
-      <w:proofErr w:type="gramEnd"/>
-      <w:r>
-        <w:rPr>
-          <w:rFonts w:ascii="Consolas" w:eastAsia="Consolas" w:hAnsi="Consolas" w:cs="Consolas"/>
-          <w:b/>
+        <w:t>.item-3</w:t>
+      </w:r>
+      <w:r>
+        <w:rPr>
+          <w:rFonts w:ascii="Consolas" w:eastAsia="Consolas" w:hAnsi="Consolas" w:cs="Consolas"/>
+          <w:color w:val="000000"/>
+          <w:sz w:val="22"/>
+          <w:szCs w:val="22"/>
+          <w:lang w:val="en-US"/>
+        </w:rPr>
+        <w:t> {</w:t>
+      </w:r>
+    </w:p>
+    <w:p>
+      <w:pPr>
+        <w:pBdr>
+          <w:top w:val="nil"/>
+          <w:left w:val="nil"/>
+          <w:bottom w:val="nil"/>
+          <w:right w:val="nil"/>
+          <w:between w:val="nil"/>
+        </w:pBdr>
+        <w:rPr>
+          <w:rFonts w:ascii="Consolas" w:eastAsia="Consolas" w:hAnsi="Consolas" w:cs="Consolas"/>
+          <w:color w:val="000000"/>
+          <w:sz w:val="22"/>
+          <w:szCs w:val="22"/>
+          <w:lang w:val="en-US"/>
+        </w:rPr>
+      </w:pPr>
+      <w:r>
+        <w:rPr>
+          <w:rFonts w:ascii="Consolas" w:eastAsia="Consolas" w:hAnsi="Consolas" w:cs="Consolas"/>
+          <w:color w:val="000000"/>
+          <w:sz w:val="22"/>
+          <w:szCs w:val="22"/>
+          <w:lang w:val="en-US"/>
+        </w:rPr>
+        <w:t>    min-height: 300px;</w:t>
+      </w:r>
+    </w:p>
+    <w:p>
+      <w:pPr>
+        <w:pBdr>
+          <w:top w:val="nil"/>
+          <w:left w:val="nil"/>
+          <w:bottom w:val="nil"/>
+          <w:right w:val="nil"/>
+          <w:between w:val="nil"/>
+        </w:pBdr>
+        <w:rPr>
+          <w:rFonts w:ascii="Consolas" w:eastAsia="Consolas" w:hAnsi="Consolas" w:cs="Consolas"/>
+          <w:color w:val="000000"/>
+          <w:sz w:val="22"/>
+          <w:szCs w:val="22"/>
+          <w:lang w:val="en-US"/>
+        </w:rPr>
+      </w:pPr>
+      <w:r>
+        <w:rPr>
+          <w:rFonts w:ascii="Consolas" w:eastAsia="Consolas" w:hAnsi="Consolas" w:cs="Consolas"/>
+          <w:color w:val="000000"/>
+          <w:sz w:val="22"/>
+          <w:szCs w:val="22"/>
+          <w:lang w:val="en-US"/>
+        </w:rPr>
+        <w:t>    text-align: center;</w:t>
+      </w:r>
+    </w:p>
+    <w:p>
+      <w:pPr>
+        <w:pBdr>
+          <w:top w:val="nil"/>
+          <w:left w:val="nil"/>
+          <w:bottom w:val="nil"/>
+          <w:right w:val="nil"/>
+          <w:between w:val="nil"/>
+        </w:pBdr>
+        <w:rPr>
+          <w:rFonts w:ascii="Consolas" w:eastAsia="Consolas" w:hAnsi="Consolas" w:cs="Consolas"/>
+          <w:color w:val="000000"/>
+          <w:sz w:val="22"/>
+          <w:szCs w:val="22"/>
+          <w:lang w:val="en-US"/>
+        </w:rPr>
+      </w:pPr>
+      <w:r>
+        <w:rPr>
+          <w:rFonts w:ascii="Consolas" w:eastAsia="Consolas" w:hAnsi="Consolas" w:cs="Consolas"/>
+          <w:color w:val="000000"/>
+          <w:sz w:val="22"/>
+          <w:szCs w:val="22"/>
+          <w:lang w:val="en-US"/>
+        </w:rPr>
+        <w:t>    font-size: 25px;</w:t>
+      </w:r>
+    </w:p>
+    <w:p>
+      <w:pPr>
+        <w:pBdr>
+          <w:top w:val="nil"/>
+          <w:left w:val="nil"/>
+          <w:bottom w:val="nil"/>
+          <w:right w:val="nil"/>
+          <w:between w:val="nil"/>
+        </w:pBdr>
+        <w:rPr>
+          <w:rFonts w:ascii="Consolas" w:eastAsia="Consolas" w:hAnsi="Consolas" w:cs="Consolas"/>
+          <w:color w:val="000000"/>
+          <w:sz w:val="22"/>
+          <w:szCs w:val="22"/>
+          <w:lang w:val="en-US"/>
+        </w:rPr>
+      </w:pPr>
+      <w:r>
+        <w:rPr>
+          <w:rFonts w:ascii="Consolas" w:eastAsia="Consolas" w:hAnsi="Consolas" w:cs="Consolas"/>
+          <w:color w:val="000000"/>
+          <w:sz w:val="22"/>
+          <w:szCs w:val="22"/>
+          <w:lang w:val="en-US"/>
+        </w:rPr>
+        <w:t>    color: black;</w:t>
+      </w:r>
+    </w:p>
+    <w:p>
+      <w:pPr>
+        <w:pBdr>
+          <w:top w:val="nil"/>
+          <w:left w:val="nil"/>
+          <w:bottom w:val="nil"/>
+          <w:right w:val="nil"/>
+          <w:between w:val="nil"/>
+        </w:pBdr>
+        <w:rPr>
+          <w:rFonts w:ascii="Consolas" w:eastAsia="Consolas" w:hAnsi="Consolas" w:cs="Consolas"/>
+          <w:color w:val="000000"/>
+          <w:sz w:val="22"/>
+          <w:szCs w:val="22"/>
+        </w:rPr>
+      </w:pPr>
+      <w:r>
+        <w:rPr>
+          <w:rFonts w:ascii="Consolas" w:eastAsia="Consolas" w:hAnsi="Consolas" w:cs="Consolas"/>
+          <w:color w:val="000000"/>
+          <w:sz w:val="22"/>
+          <w:szCs w:val="22"/>
+          <w:lang w:val="en-US"/>
+        </w:rPr>
+        <w:t>    </w:t>
+      </w:r>
+      <w:proofErr w:type="spellStart"/>
+      <w:r>
+        <w:rPr>
+          <w:rFonts w:ascii="Consolas" w:eastAsia="Consolas" w:hAnsi="Consolas" w:cs="Consolas"/>
+          <w:color w:val="000000"/>
+          <w:sz w:val="22"/>
+          <w:szCs w:val="22"/>
+        </w:rPr>
+        <w:t>font-weight</w:t>
+      </w:r>
+      <w:proofErr w:type="spellEnd"/>
+      <w:r>
+        <w:rPr>
+          <w:rFonts w:ascii="Consolas" w:eastAsia="Consolas" w:hAnsi="Consolas" w:cs="Consolas"/>
+          <w:color w:val="000000"/>
+          <w:sz w:val="22"/>
+          <w:szCs w:val="22"/>
+        </w:rPr>
+        <w:t>: </w:t>
+      </w:r>
+      <w:proofErr w:type="spellStart"/>
+      <w:r>
+        <w:rPr>
+          <w:rFonts w:ascii="Consolas" w:eastAsia="Consolas" w:hAnsi="Consolas" w:cs="Consolas"/>
+          <w:color w:val="000000"/>
+          <w:sz w:val="22"/>
+          <w:szCs w:val="22"/>
+        </w:rPr>
+        <w:t>bold</w:t>
+      </w:r>
+      <w:proofErr w:type="spellEnd"/>
+      <w:r>
+        <w:rPr>
+          <w:rFonts w:ascii="Consolas" w:eastAsia="Consolas" w:hAnsi="Consolas" w:cs="Consolas"/>
+          <w:color w:val="000000"/>
+          <w:sz w:val="22"/>
+          <w:szCs w:val="22"/>
+        </w:rPr>
+        <w:t>;</w:t>
+      </w:r>
+    </w:p>
+    <w:p>
+      <w:pPr>
+        <w:pBdr>
+          <w:top w:val="nil"/>
+          <w:left w:val="nil"/>
+          <w:bottom w:val="nil"/>
+          <w:right w:val="nil"/>
+          <w:between w:val="nil"/>
+        </w:pBdr>
+        <w:rPr>
+          <w:rFonts w:ascii="Consolas" w:eastAsia="Consolas" w:hAnsi="Consolas" w:cs="Consolas"/>
+          <w:color w:val="000000"/>
+          <w:sz w:val="22"/>
+          <w:szCs w:val="22"/>
+        </w:rPr>
+      </w:pPr>
+      <w:r>
+        <w:rPr>
+          <w:rFonts w:ascii="Consolas" w:eastAsia="Consolas" w:hAnsi="Consolas" w:cs="Consolas"/>
+          <w:color w:val="000000"/>
+          <w:sz w:val="22"/>
+          <w:szCs w:val="22"/>
+        </w:rPr>
+        <w:t>}</w:t>
+      </w:r>
+    </w:p>
+    <w:p>
+      <w:pPr>
+        <w:pBdr>
+          <w:top w:val="nil"/>
+          <w:left w:val="nil"/>
+          <w:bottom w:val="nil"/>
+          <w:right w:val="nil"/>
+          <w:between w:val="nil"/>
+        </w:pBdr>
+        <w:rPr>
+          <w:rFonts w:ascii="Consolas" w:eastAsia="Consolas" w:hAnsi="Consolas" w:cs="Consolas"/>
+          <w:color w:val="000000"/>
+          <w:sz w:val="22"/>
+          <w:szCs w:val="22"/>
+        </w:rPr>
+      </w:pPr>
+    </w:p>
+    <w:p>
+      <w:pPr>
+        <w:pBdr>
+          <w:top w:val="nil"/>
+          <w:left w:val="nil"/>
+          <w:bottom w:val="nil"/>
+          <w:right w:val="nil"/>
+          <w:between w:val="nil"/>
+        </w:pBdr>
+        <w:rPr>
+          <w:rFonts w:ascii="Consolas" w:eastAsia="Consolas" w:hAnsi="Consolas" w:cs="Consolas"/>
+          <w:color w:val="000000"/>
+          <w:sz w:val="22"/>
+          <w:szCs w:val="22"/>
+        </w:rPr>
+      </w:pPr>
+    </w:p>
+    <w:p>
+      <w:pPr>
+        <w:pStyle w:val="Heading1"/>
+        <w:jc w:val="center"/>
+        <w:rPr>
+          <w:sz w:val="26"/>
+          <w:szCs w:val="26"/>
+        </w:rPr>
+      </w:pPr>
+      <w:r>
+        <w:rPr>
+          <w:sz w:val="26"/>
+          <w:szCs w:val="26"/>
+        </w:rPr>
+        <w:t>Propriedades:</w:t>
+      </w:r>
+    </w:p>
+    <w:p>
+      <w:pPr>
+        <w:rPr>
+          <w:sz w:val="24"/>
+          <w:szCs w:val="24"/>
+        </w:rPr>
+      </w:pPr>
+    </w:p>
+    <w:p>
+      <w:pPr>
+        <w:rPr>
+          <w:sz w:val="24"/>
+          <w:szCs w:val="24"/>
+        </w:rPr>
+      </w:pPr>
+    </w:p>
+    <w:p>
+      <w:pPr>
+        <w:rPr>
+          <w:sz w:val="24"/>
+          <w:szCs w:val="24"/>
+        </w:rPr>
+      </w:pPr>
+    </w:p>
+    <w:p/>
+    <w:p>
+      <w:pPr>
+        <w:pBdr>
+          <w:top w:val="nil"/>
+          <w:left w:val="nil"/>
+          <w:bottom w:val="nil"/>
+          <w:right w:val="nil"/>
+          <w:between w:val="nil"/>
+        </w:pBdr>
+        <w:rPr>
+          <w:b/>
+          <w:color w:val="000000"/>
+          <w:sz w:val="26"/>
+          <w:szCs w:val="26"/>
+        </w:rPr>
+      </w:pPr>
+      <w:proofErr w:type="spellStart"/>
+      <w:r>
+        <w:rPr>
+          <w:b/>
+          <w:color w:val="000000"/>
+          <w:sz w:val="26"/>
+          <w:szCs w:val="26"/>
+        </w:rPr>
+        <w:t>justify-content</w:t>
+      </w:r>
+      <w:proofErr w:type="spellEnd"/>
+      <w:r>
+        <w:rPr>
+          <w:b/>
+          <w:color w:val="000000"/>
+          <w:sz w:val="26"/>
+          <w:szCs w:val="26"/>
+        </w:rPr>
+        <w:t>: Se aplica ao eixo principal</w:t>
+      </w:r>
+    </w:p>
+    <w:p>
+      <w:pPr>
+        <w:pBdr>
+          <w:top w:val="nil"/>
+          <w:left w:val="nil"/>
+          <w:bottom w:val="nil"/>
+          <w:right w:val="nil"/>
+          <w:between w:val="nil"/>
+        </w:pBdr>
+        <w:rPr>
+          <w:b/>
+          <w:color w:val="000000"/>
+          <w:sz w:val="24"/>
+          <w:szCs w:val="24"/>
+        </w:rPr>
+      </w:pPr>
+    </w:p>
+    <w:p>
+      <w:pPr>
+        <w:pBdr>
+          <w:top w:val="nil"/>
+          <w:left w:val="nil"/>
+          <w:bottom w:val="nil"/>
+          <w:right w:val="nil"/>
+          <w:between w:val="nil"/>
+        </w:pBdr>
+        <w:rPr>
+          <w:color w:val="000000"/>
+          <w:sz w:val="26"/>
+          <w:szCs w:val="26"/>
+        </w:rPr>
+      </w:pPr>
+      <w:proofErr w:type="spellStart"/>
+      <w:r>
+        <w:rPr>
+          <w:rFonts w:ascii="Consolas" w:eastAsia="Consolas" w:hAnsi="Consolas" w:cs="Consolas"/>
+          <w:color w:val="000000"/>
+          <w:sz w:val="26"/>
+          <w:szCs w:val="26"/>
+        </w:rPr>
+        <w:t>flex</w:t>
+      </w:r>
+      <w:proofErr w:type="spellEnd"/>
+      <w:r>
+        <w:rPr>
+          <w:rFonts w:ascii="Consolas" w:eastAsia="Consolas" w:hAnsi="Consolas" w:cs="Consolas"/>
+          <w:color w:val="000000"/>
+          <w:sz w:val="26"/>
+          <w:szCs w:val="26"/>
+        </w:rPr>
+        <w:t xml:space="preserve">-wrap: wrap </w:t>
+      </w:r>
+      <w:r>
+        <w:rPr>
+          <w:color w:val="000000"/>
+          <w:sz w:val="26"/>
+          <w:szCs w:val="26"/>
+        </w:rPr>
+        <w:t>=  vai ajustar os itens para o tamanho da tela</w:t>
+      </w:r>
+    </w:p>
+    <w:p>
+      <w:pPr>
+        <w:pBdr>
+          <w:top w:val="nil"/>
+          <w:left w:val="nil"/>
+          <w:bottom w:val="nil"/>
+          <w:right w:val="nil"/>
+          <w:between w:val="nil"/>
+        </w:pBdr>
+        <w:rPr>
+          <w:rFonts w:ascii="Consolas" w:eastAsia="Consolas" w:hAnsi="Consolas" w:cs="Consolas"/>
+          <w:color w:val="000000"/>
+          <w:sz w:val="26"/>
+          <w:szCs w:val="26"/>
+        </w:rPr>
+      </w:pPr>
+      <w:proofErr w:type="spellStart"/>
+      <w:r>
+        <w:rPr>
+          <w:rFonts w:ascii="Consolas" w:eastAsia="Consolas" w:hAnsi="Consolas" w:cs="Consolas"/>
+          <w:color w:val="000000"/>
+          <w:sz w:val="26"/>
+          <w:szCs w:val="26"/>
+        </w:rPr>
+        <w:t>justify-content</w:t>
+      </w:r>
+      <w:proofErr w:type="spellEnd"/>
+      <w:r>
+        <w:rPr>
+          <w:rFonts w:ascii="Consolas" w:eastAsia="Consolas" w:hAnsi="Consolas" w:cs="Consolas"/>
+          <w:color w:val="000000"/>
+          <w:sz w:val="26"/>
+          <w:szCs w:val="26"/>
+        </w:rPr>
+        <w:t xml:space="preserve">: </w:t>
+      </w:r>
+      <w:proofErr w:type="spellStart"/>
+      <w:r>
+        <w:rPr>
+          <w:rFonts w:ascii="Consolas" w:eastAsia="Consolas" w:hAnsi="Consolas" w:cs="Consolas"/>
+          <w:color w:val="000000"/>
+          <w:sz w:val="26"/>
+          <w:szCs w:val="26"/>
+        </w:rPr>
+        <w:t>space-between</w:t>
+      </w:r>
+      <w:proofErr w:type="spellEnd"/>
+      <w:r>
+        <w:rPr>
+          <w:rFonts w:ascii="Consolas" w:eastAsia="Consolas" w:hAnsi="Consolas" w:cs="Consolas"/>
+          <w:color w:val="000000"/>
+          <w:sz w:val="26"/>
+          <w:szCs w:val="26"/>
+        </w:rPr>
+        <w:t xml:space="preserve">; = </w:t>
+      </w:r>
+      <w:r>
+        <w:rPr>
+          <w:color w:val="000000"/>
+          <w:sz w:val="26"/>
+          <w:szCs w:val="26"/>
+        </w:rPr>
+        <w:t>espaço entre os elementos e ocupado todo espaço disponível na marge</w:t>
+      </w:r>
+      <w:r>
+        <w:rPr>
+          <w:rFonts w:ascii="Consolas" w:eastAsia="Consolas" w:hAnsi="Consolas" w:cs="Consolas"/>
+          <w:color w:val="000000"/>
+          <w:sz w:val="26"/>
+          <w:szCs w:val="26"/>
+        </w:rPr>
+        <w:t>m</w:t>
+      </w:r>
+    </w:p>
+    <w:p>
+      <w:pPr>
+        <w:pBdr>
+          <w:top w:val="nil"/>
+          <w:left w:val="nil"/>
+          <w:bottom w:val="nil"/>
+          <w:right w:val="nil"/>
+          <w:between w:val="nil"/>
+        </w:pBdr>
+        <w:rPr>
+          <w:rFonts w:ascii="Consolas" w:eastAsia="Consolas" w:hAnsi="Consolas" w:cs="Consolas"/>
+          <w:color w:val="000000"/>
+          <w:sz w:val="26"/>
+          <w:szCs w:val="26"/>
+        </w:rPr>
+      </w:pPr>
+      <w:proofErr w:type="spellStart"/>
+      <w:r>
+        <w:rPr>
+          <w:rFonts w:ascii="Consolas" w:eastAsia="Consolas" w:hAnsi="Consolas" w:cs="Consolas"/>
+          <w:color w:val="000000"/>
+          <w:sz w:val="26"/>
+          <w:szCs w:val="26"/>
+        </w:rPr>
+        <w:t>justify-content</w:t>
+      </w:r>
+      <w:proofErr w:type="spellEnd"/>
+      <w:r>
+        <w:rPr>
+          <w:rFonts w:ascii="Consolas" w:eastAsia="Consolas" w:hAnsi="Consolas" w:cs="Consolas"/>
+          <w:color w:val="000000"/>
+          <w:sz w:val="26"/>
+          <w:szCs w:val="26"/>
+        </w:rPr>
+        <w:t xml:space="preserve">: </w:t>
+      </w:r>
+      <w:proofErr w:type="spellStart"/>
+      <w:r>
+        <w:rPr>
+          <w:rFonts w:ascii="Consolas" w:eastAsia="Consolas" w:hAnsi="Consolas" w:cs="Consolas"/>
+          <w:color w:val="000000"/>
+          <w:sz w:val="26"/>
+          <w:szCs w:val="26"/>
+        </w:rPr>
+        <w:t>space-around</w:t>
+      </w:r>
+      <w:proofErr w:type="spellEnd"/>
+      <w:r>
+        <w:rPr>
+          <w:rFonts w:ascii="Consolas" w:eastAsia="Consolas" w:hAnsi="Consolas" w:cs="Consolas"/>
+          <w:color w:val="000000"/>
+          <w:sz w:val="26"/>
+          <w:szCs w:val="26"/>
+        </w:rPr>
+        <w:t xml:space="preserve">; - </w:t>
+      </w:r>
+      <w:r>
+        <w:rPr>
+          <w:color w:val="000000"/>
+          <w:sz w:val="26"/>
+          <w:szCs w:val="26"/>
+        </w:rPr>
+        <w:t>espaço entre os elementos e nas bordas</w:t>
+      </w:r>
+    </w:p>
+    <w:p>
+      <w:pPr>
+        <w:pBdr>
+          <w:top w:val="nil"/>
+          <w:left w:val="nil"/>
+          <w:bottom w:val="nil"/>
+          <w:right w:val="nil"/>
+          <w:between w:val="nil"/>
+        </w:pBdr>
+        <w:rPr>
+          <w:rFonts w:ascii="Consolas" w:eastAsia="Consolas" w:hAnsi="Consolas" w:cs="Consolas"/>
+          <w:color w:val="000000"/>
+          <w:sz w:val="26"/>
+          <w:szCs w:val="26"/>
+        </w:rPr>
+      </w:pPr>
+      <w:proofErr w:type="spellStart"/>
+      <w:r>
+        <w:rPr>
+          <w:rFonts w:ascii="Consolas" w:eastAsia="Consolas" w:hAnsi="Consolas" w:cs="Consolas"/>
+          <w:color w:val="000000"/>
+          <w:sz w:val="26"/>
+          <w:szCs w:val="26"/>
+        </w:rPr>
+        <w:t>justify-content</w:t>
+      </w:r>
+      <w:proofErr w:type="spellEnd"/>
+      <w:r>
+        <w:rPr>
+          <w:rFonts w:ascii="Consolas" w:eastAsia="Consolas" w:hAnsi="Consolas" w:cs="Consolas"/>
+          <w:color w:val="000000"/>
+          <w:sz w:val="26"/>
+          <w:szCs w:val="26"/>
+        </w:rPr>
+        <w:t xml:space="preserve">: </w:t>
+      </w:r>
+      <w:proofErr w:type="spellStart"/>
+      <w:r>
+        <w:rPr>
+          <w:rFonts w:ascii="Consolas" w:eastAsia="Consolas" w:hAnsi="Consolas" w:cs="Consolas"/>
+          <w:color w:val="000000"/>
+          <w:sz w:val="26"/>
+          <w:szCs w:val="26"/>
+        </w:rPr>
+        <w:t>flex-end</w:t>
+      </w:r>
+      <w:proofErr w:type="spellEnd"/>
+      <w:r>
+        <w:rPr>
+          <w:rFonts w:ascii="Consolas" w:eastAsia="Consolas" w:hAnsi="Consolas" w:cs="Consolas"/>
+          <w:color w:val="000000"/>
+          <w:sz w:val="26"/>
+          <w:szCs w:val="26"/>
+        </w:rPr>
+        <w:t xml:space="preserve">; </w:t>
+      </w:r>
+      <w:r>
+        <w:rPr>
+          <w:color w:val="000000"/>
+          <w:sz w:val="26"/>
+          <w:szCs w:val="26"/>
+        </w:rPr>
+        <w:t>joga tudo para o final do container</w:t>
+      </w:r>
+    </w:p>
+    <w:p>
+      <w:pPr>
+        <w:pBdr>
+          <w:top w:val="nil"/>
+          <w:left w:val="nil"/>
+          <w:bottom w:val="nil"/>
+          <w:right w:val="nil"/>
+          <w:between w:val="nil"/>
+        </w:pBdr>
+        <w:rPr>
+          <w:rFonts w:ascii="Consolas" w:eastAsia="Consolas" w:hAnsi="Consolas" w:cs="Consolas"/>
+          <w:color w:val="000000"/>
+          <w:sz w:val="26"/>
+          <w:szCs w:val="26"/>
+        </w:rPr>
+      </w:pPr>
+      <w:proofErr w:type="spellStart"/>
+      <w:r>
+        <w:rPr>
+          <w:rFonts w:ascii="Consolas" w:eastAsia="Consolas" w:hAnsi="Consolas" w:cs="Consolas"/>
+          <w:color w:val="000000"/>
+          <w:sz w:val="26"/>
+          <w:szCs w:val="26"/>
+        </w:rPr>
+        <w:t>justify-content</w:t>
+      </w:r>
+      <w:proofErr w:type="spellEnd"/>
+      <w:r>
+        <w:rPr>
+          <w:rFonts w:ascii="Consolas" w:eastAsia="Consolas" w:hAnsi="Consolas" w:cs="Consolas"/>
+          <w:color w:val="000000"/>
+          <w:sz w:val="26"/>
+          <w:szCs w:val="26"/>
+        </w:rPr>
+        <w:t xml:space="preserve">: </w:t>
+      </w:r>
+      <w:proofErr w:type="spellStart"/>
+      <w:r>
+        <w:rPr>
+          <w:rFonts w:ascii="Consolas" w:eastAsia="Consolas" w:hAnsi="Consolas" w:cs="Consolas"/>
+          <w:color w:val="000000"/>
+          <w:sz w:val="26"/>
+          <w:szCs w:val="26"/>
+        </w:rPr>
+        <w:t>flex-end</w:t>
+      </w:r>
+      <w:proofErr w:type="spellEnd"/>
+      <w:r>
+        <w:rPr>
+          <w:rFonts w:ascii="Consolas" w:eastAsia="Consolas" w:hAnsi="Consolas" w:cs="Consolas"/>
+          <w:color w:val="000000"/>
+          <w:sz w:val="26"/>
+          <w:szCs w:val="26"/>
+        </w:rPr>
+        <w:t xml:space="preserve">; </w:t>
+      </w:r>
+      <w:r>
+        <w:rPr>
+          <w:color w:val="000000"/>
+          <w:sz w:val="26"/>
+          <w:szCs w:val="26"/>
+        </w:rPr>
+        <w:t>joga tudo para o começo do container</w:t>
+      </w:r>
+    </w:p>
+    <w:p>
+      <w:pPr>
+        <w:pBdr>
+          <w:top w:val="nil"/>
+          <w:left w:val="nil"/>
+          <w:bottom w:val="nil"/>
+          <w:right w:val="nil"/>
+          <w:between w:val="nil"/>
+        </w:pBdr>
+        <w:rPr>
+          <w:rFonts w:ascii="Consolas" w:eastAsia="Consolas" w:hAnsi="Consolas" w:cs="Consolas"/>
+          <w:color w:val="000000"/>
+          <w:sz w:val="26"/>
+          <w:szCs w:val="26"/>
+          <w:lang w:val="en-US"/>
+        </w:rPr>
+      </w:pPr>
+      <w:r>
+        <w:rPr>
+          <w:rFonts w:ascii="Consolas" w:eastAsia="Consolas" w:hAnsi="Consolas" w:cs="Consolas"/>
+          <w:color w:val="000000"/>
+          <w:sz w:val="26"/>
+          <w:szCs w:val="26"/>
+          <w:lang w:val="en-US"/>
+        </w:rPr>
+        <w:t>justify-content: left;       /* Pack items from the left */</w:t>
+      </w:r>
+    </w:p>
+    <w:p>
+      <w:pPr>
+        <w:pBdr>
+          <w:top w:val="nil"/>
+          <w:left w:val="nil"/>
+          <w:bottom w:val="nil"/>
+          <w:right w:val="nil"/>
+          <w:between w:val="nil"/>
+        </w:pBdr>
+        <w:rPr>
+          <w:rFonts w:ascii="Consolas" w:eastAsia="Consolas" w:hAnsi="Consolas" w:cs="Consolas"/>
+          <w:color w:val="000000"/>
+          <w:sz w:val="26"/>
+          <w:szCs w:val="26"/>
+          <w:lang w:val="en-US"/>
+        </w:rPr>
+      </w:pPr>
+      <w:r>
+        <w:rPr>
+          <w:rFonts w:ascii="Consolas" w:eastAsia="Consolas" w:hAnsi="Consolas" w:cs="Consolas"/>
+          <w:color w:val="000000"/>
+          <w:sz w:val="26"/>
+          <w:szCs w:val="26"/>
+          <w:lang w:val="en-US"/>
+        </w:rPr>
+        <w:t>justify-content: right;      /* Pack items from the right */</w:t>
+      </w:r>
+    </w:p>
+    <w:p>
+      <w:pPr>
+        <w:pBdr>
+          <w:top w:val="nil"/>
+          <w:left w:val="nil"/>
+          <w:bottom w:val="nil"/>
+          <w:right w:val="nil"/>
+          <w:between w:val="nil"/>
+        </w:pBdr>
+        <w:rPr>
+          <w:rFonts w:ascii="Consolas" w:eastAsia="Consolas" w:hAnsi="Consolas" w:cs="Consolas"/>
+          <w:color w:val="000000"/>
+          <w:sz w:val="22"/>
+          <w:szCs w:val="22"/>
+          <w:lang w:val="en-US"/>
+        </w:rPr>
+      </w:pPr>
+    </w:p>
+    <w:p>
+      <w:pPr>
+        <w:pBdr>
+          <w:top w:val="nil"/>
+          <w:left w:val="nil"/>
+          <w:bottom w:val="nil"/>
+          <w:right w:val="nil"/>
+          <w:between w:val="nil"/>
+        </w:pBdr>
+        <w:rPr>
           <w:color w:val="0000FF"/>
           <w:sz w:val="22"/>
           <w:szCs w:val="22"/>
-          <w:lang w:val="en-US"/>
-        </w:rPr>
-        <w:t>-2</w:t>
-      </w:r>
-      <w:r>
-        <w:rPr>
-          <w:rFonts w:ascii="Consolas" w:eastAsia="Consolas" w:hAnsi="Consolas" w:cs="Consolas"/>
-          <w:color w:val="000000"/>
-          <w:sz w:val="22"/>
-          <w:szCs w:val="22"/>
-          <w:lang w:val="en-US"/>
-        </w:rPr>
-        <w:t> {</w:t>
-      </w:r>
-    </w:p>
-    <w:p>
-      <w:pPr>
-        <w:pBdr>
-          <w:top w:val="nil"/>
-          <w:left w:val="nil"/>
-          <w:bottom w:val="nil"/>
-          <w:right w:val="nil"/>
-          <w:between w:val="nil"/>
-        </w:pBdr>
-        <w:rPr>
-          <w:rFonts w:ascii="Consolas" w:eastAsia="Consolas" w:hAnsi="Consolas" w:cs="Consolas"/>
-          <w:color w:val="000000"/>
-          <w:sz w:val="22"/>
-          <w:szCs w:val="22"/>
-          <w:lang w:val="en-US"/>
-        </w:rPr>
-      </w:pPr>
-      <w:r>
-        <w:rPr>
-          <w:rFonts w:ascii="Consolas" w:eastAsia="Consolas" w:hAnsi="Consolas" w:cs="Consolas"/>
-          <w:color w:val="000000"/>
-          <w:sz w:val="22"/>
-          <w:szCs w:val="22"/>
-          <w:lang w:val="en-US"/>
-        </w:rPr>
-        <w:t>    min-height: </w:t>
-      </w:r>
-      <w:proofErr w:type="gramStart"/>
-      <w:r>
-        <w:rPr>
-          <w:rFonts w:ascii="Consolas" w:eastAsia="Consolas" w:hAnsi="Consolas" w:cs="Consolas"/>
-          <w:color w:val="000000"/>
-          <w:sz w:val="22"/>
-          <w:szCs w:val="22"/>
-          <w:lang w:val="en-US"/>
-        </w:rPr>
-        <w:t>200px;</w:t>
-      </w:r>
-      <w:proofErr w:type="gramEnd"/>
-    </w:p>
-    <w:p>
-      <w:pPr>
-        <w:pBdr>
-          <w:top w:val="nil"/>
-          <w:left w:val="nil"/>
-          <w:bottom w:val="nil"/>
-          <w:right w:val="nil"/>
-          <w:between w:val="nil"/>
-        </w:pBdr>
-        <w:rPr>
-          <w:rFonts w:ascii="Consolas" w:eastAsia="Consolas" w:hAnsi="Consolas" w:cs="Consolas"/>
-          <w:color w:val="000000"/>
-          <w:sz w:val="22"/>
-          <w:szCs w:val="22"/>
-          <w:lang w:val="en-US"/>
-        </w:rPr>
-      </w:pPr>
-      <w:r>
-        <w:rPr>
-          <w:rFonts w:ascii="Consolas" w:eastAsia="Consolas" w:hAnsi="Consolas" w:cs="Consolas"/>
-          <w:color w:val="000000"/>
-          <w:sz w:val="22"/>
-          <w:szCs w:val="22"/>
-          <w:lang w:val="en-US"/>
-        </w:rPr>
-        <w:t>}</w:t>
-      </w:r>
-    </w:p>
-    <w:p>
-      <w:pPr>
-        <w:pBdr>
-          <w:top w:val="nil"/>
-          <w:left w:val="nil"/>
-          <w:bottom w:val="nil"/>
-          <w:right w:val="nil"/>
-          <w:between w:val="nil"/>
-        </w:pBdr>
-        <w:rPr>
-          <w:rFonts w:ascii="Consolas" w:eastAsia="Consolas" w:hAnsi="Consolas" w:cs="Consolas"/>
-          <w:color w:val="000000"/>
-          <w:sz w:val="22"/>
-          <w:szCs w:val="22"/>
-          <w:lang w:val="en-US"/>
-        </w:rPr>
-      </w:pPr>
-      <w:proofErr w:type="gramStart"/>
-      <w:r>
-        <w:rPr>
-          <w:rFonts w:ascii="Consolas" w:eastAsia="Consolas" w:hAnsi="Consolas" w:cs="Consolas"/>
-          <w:b/>
+          <w:u w:val="single"/>
+          <w:lang w:val="en-US"/>
+        </w:rPr>
+      </w:pPr>
+      <w:r>
+        <w:rPr>
+          <w:rFonts w:ascii="Consolas" w:eastAsia="Consolas" w:hAnsi="Consolas" w:cs="Consolas"/>
+          <w:color w:val="000000"/>
+          <w:sz w:val="24"/>
+          <w:szCs w:val="24"/>
+          <w:lang w:val="en-US"/>
+        </w:rPr>
+        <w:t xml:space="preserve">ref: </w:t>
+      </w:r>
+      <w:r>
+        <w:fldChar w:fldCharType="begin"/>
+      </w:r>
+      <w:r>
+        <w:rPr>
+          <w:lang w:val="en-US"/>
+        </w:rPr>
+        <w:instrText>HYPERLINK "https://developer.mozilla.org/en-US/docs/Web/CSS/justify-content" \h</w:instrText>
+      </w:r>
+      <w:r>
+        <w:fldChar w:fldCharType="separate"/>
+      </w:r>
+      <w:r>
+        <w:rPr>
           <w:color w:val="0000FF"/>
           <w:sz w:val="22"/>
           <w:szCs w:val="22"/>
-          <w:lang w:val="en-US"/>
-        </w:rPr>
-        <w:t>.item</w:t>
-      </w:r>
-      <w:proofErr w:type="gramEnd"/>
-      <w:r>
-        <w:rPr>
-          <w:rFonts w:ascii="Consolas" w:eastAsia="Consolas" w:hAnsi="Consolas" w:cs="Consolas"/>
-          <w:b/>
+          <w:u w:val="single"/>
+          <w:lang w:val="en-US"/>
+        </w:rPr>
+        <w:t>justify-content - CSS: Cascading Style Sheets | MDN (mozilla.org)</w:t>
+      </w:r>
+      <w:r>
+        <w:rPr>
           <w:color w:val="0000FF"/>
           <w:sz w:val="22"/>
           <w:szCs w:val="22"/>
-          <w:lang w:val="en-US"/>
-        </w:rPr>
-        <w:t>-3</w:t>
-      </w:r>
-      <w:r>
-        <w:rPr>
-          <w:rFonts w:ascii="Consolas" w:eastAsia="Consolas" w:hAnsi="Consolas" w:cs="Consolas"/>
-          <w:color w:val="000000"/>
-          <w:sz w:val="22"/>
-          <w:szCs w:val="22"/>
-          <w:lang w:val="en-US"/>
-        </w:rPr>
-        <w:t> {</w:t>
-      </w:r>
-    </w:p>
-    <w:p>
-      <w:pPr>
-        <w:pBdr>
-          <w:top w:val="nil"/>
-          <w:left w:val="nil"/>
-          <w:bottom w:val="nil"/>
-          <w:right w:val="nil"/>
-          <w:between w:val="nil"/>
-        </w:pBdr>
-        <w:rPr>
-          <w:rFonts w:ascii="Consolas" w:eastAsia="Consolas" w:hAnsi="Consolas" w:cs="Consolas"/>
-          <w:color w:val="000000"/>
-          <w:sz w:val="22"/>
-          <w:szCs w:val="22"/>
-          <w:lang w:val="en-US"/>
-        </w:rPr>
-      </w:pPr>
-      <w:r>
-        <w:rPr>
-          <w:rFonts w:ascii="Consolas" w:eastAsia="Consolas" w:hAnsi="Consolas" w:cs="Consolas"/>
-          <w:color w:val="000000"/>
-          <w:sz w:val="22"/>
-          <w:szCs w:val="22"/>
-          <w:lang w:val="en-US"/>
-        </w:rPr>
-        <w:t>    min-height: </w:t>
-      </w:r>
-      <w:proofErr w:type="gramStart"/>
-      <w:r>
-        <w:rPr>
-          <w:rFonts w:ascii="Consolas" w:eastAsia="Consolas" w:hAnsi="Consolas" w:cs="Consolas"/>
-          <w:color w:val="000000"/>
-          <w:sz w:val="22"/>
-          <w:szCs w:val="22"/>
-          <w:lang w:val="en-US"/>
-        </w:rPr>
-        <w:t>300px;</w:t>
-      </w:r>
-      <w:proofErr w:type="gramEnd"/>
-    </w:p>
-    <w:p>
-      <w:pPr>
-        <w:pBdr>
-          <w:top w:val="nil"/>
-          <w:left w:val="nil"/>
-          <w:bottom w:val="nil"/>
-          <w:right w:val="nil"/>
-          <w:between w:val="nil"/>
-        </w:pBdr>
-        <w:rPr>
-          <w:rFonts w:ascii="Consolas" w:eastAsia="Consolas" w:hAnsi="Consolas" w:cs="Consolas"/>
-          <w:color w:val="000000"/>
-          <w:sz w:val="22"/>
-          <w:szCs w:val="22"/>
-          <w:lang w:val="en-US"/>
-        </w:rPr>
-      </w:pPr>
-      <w:r>
-        <w:rPr>
-          <w:rFonts w:ascii="Consolas" w:eastAsia="Consolas" w:hAnsi="Consolas" w:cs="Consolas"/>
-          <w:color w:val="000000"/>
-          <w:sz w:val="22"/>
-          <w:szCs w:val="22"/>
-          <w:lang w:val="en-US"/>
-        </w:rPr>
-        <w:t>    text-align: </w:t>
-      </w:r>
-      <w:proofErr w:type="gramStart"/>
-      <w:r>
-        <w:rPr>
-          <w:rFonts w:ascii="Consolas" w:eastAsia="Consolas" w:hAnsi="Consolas" w:cs="Consolas"/>
-          <w:color w:val="000000"/>
-          <w:sz w:val="22"/>
-          <w:szCs w:val="22"/>
-          <w:lang w:val="en-US"/>
-        </w:rPr>
-        <w:t>center;</w:t>
-      </w:r>
-      <w:proofErr w:type="gramEnd"/>
-    </w:p>
-    <w:p>
-      <w:pPr>
-        <w:pBdr>
-          <w:top w:val="nil"/>
-          <w:left w:val="nil"/>
-          <w:bottom w:val="nil"/>
-          <w:right w:val="nil"/>
-          <w:between w:val="nil"/>
-        </w:pBdr>
-        <w:rPr>
-          <w:rFonts w:ascii="Consolas" w:eastAsia="Consolas" w:hAnsi="Consolas" w:cs="Consolas"/>
-          <w:color w:val="000000"/>
-          <w:sz w:val="22"/>
-          <w:szCs w:val="22"/>
-          <w:lang w:val="en-US"/>
-        </w:rPr>
-      </w:pPr>
-      <w:r>
-        <w:rPr>
-          <w:rFonts w:ascii="Consolas" w:eastAsia="Consolas" w:hAnsi="Consolas" w:cs="Consolas"/>
-          <w:color w:val="000000"/>
-          <w:sz w:val="22"/>
-          <w:szCs w:val="22"/>
-          <w:lang w:val="en-US"/>
-        </w:rPr>
-        <w:t>    font-size: </w:t>
-      </w:r>
-      <w:proofErr w:type="gramStart"/>
-      <w:r>
-        <w:rPr>
-          <w:rFonts w:ascii="Consolas" w:eastAsia="Consolas" w:hAnsi="Consolas" w:cs="Consolas"/>
-          <w:color w:val="000000"/>
-          <w:sz w:val="22"/>
-          <w:szCs w:val="22"/>
-          <w:lang w:val="en-US"/>
-        </w:rPr>
-        <w:t>25px;</w:t>
-      </w:r>
-      <w:proofErr w:type="gramEnd"/>
-    </w:p>
-    <w:p>
-      <w:pPr>
-        <w:pBdr>
-          <w:top w:val="nil"/>
-          <w:left w:val="nil"/>
-          <w:bottom w:val="nil"/>
-          <w:right w:val="nil"/>
-          <w:between w:val="nil"/>
-        </w:pBdr>
-        <w:rPr>
-          <w:rFonts w:ascii="Consolas" w:eastAsia="Consolas" w:hAnsi="Consolas" w:cs="Consolas"/>
-          <w:color w:val="000000"/>
-          <w:sz w:val="22"/>
-          <w:szCs w:val="22"/>
-          <w:lang w:val="en-US"/>
-        </w:rPr>
-      </w:pPr>
-      <w:r>
-        <w:rPr>
-          <w:rFonts w:ascii="Consolas" w:eastAsia="Consolas" w:hAnsi="Consolas" w:cs="Consolas"/>
-          <w:color w:val="000000"/>
-          <w:sz w:val="22"/>
-          <w:szCs w:val="22"/>
-          <w:lang w:val="en-US"/>
-        </w:rPr>
-        <w:t>    color: </w:t>
-      </w:r>
-      <w:proofErr w:type="gramStart"/>
-      <w:r>
-        <w:rPr>
-          <w:rFonts w:ascii="Consolas" w:eastAsia="Consolas" w:hAnsi="Consolas" w:cs="Consolas"/>
-          <w:color w:val="000000"/>
-          <w:sz w:val="22"/>
-          <w:szCs w:val="22"/>
-          <w:lang w:val="en-US"/>
-        </w:rPr>
-        <w:t>black;</w:t>
-      </w:r>
-      <w:proofErr w:type="gramEnd"/>
-    </w:p>
-    <w:p>
-      <w:pPr>
-        <w:pBdr>
-          <w:top w:val="nil"/>
-          <w:left w:val="nil"/>
-          <w:bottom w:val="nil"/>
-          <w:right w:val="nil"/>
-          <w:between w:val="nil"/>
-        </w:pBdr>
-        <w:rPr>
-          <w:rFonts w:ascii="Consolas" w:eastAsia="Consolas" w:hAnsi="Consolas" w:cs="Consolas"/>
-          <w:color w:val="000000"/>
-          <w:sz w:val="22"/>
-          <w:szCs w:val="22"/>
-        </w:rPr>
-      </w:pPr>
-      <w:r>
-        <w:rPr>
-          <w:rFonts w:ascii="Consolas" w:eastAsia="Consolas" w:hAnsi="Consolas" w:cs="Consolas"/>
-          <w:color w:val="000000"/>
-          <w:sz w:val="22"/>
-          <w:szCs w:val="22"/>
-          <w:lang w:val="en-US"/>
-        </w:rPr>
-        <w:t>    </w:t>
-      </w:r>
-      <w:proofErr w:type="spellStart"/>
-      <w:r>
-        <w:rPr>
-          <w:rFonts w:ascii="Consolas" w:eastAsia="Consolas" w:hAnsi="Consolas" w:cs="Consolas"/>
-          <w:color w:val="000000"/>
-          <w:sz w:val="22"/>
-          <w:szCs w:val="22"/>
-        </w:rPr>
-        <w:t>font-weight</w:t>
-      </w:r>
-      <w:proofErr w:type="spellEnd"/>
-      <w:r>
-        <w:rPr>
-          <w:rFonts w:ascii="Consolas" w:eastAsia="Consolas" w:hAnsi="Consolas" w:cs="Consolas"/>
-          <w:color w:val="000000"/>
-          <w:sz w:val="22"/>
-          <w:szCs w:val="22"/>
-        </w:rPr>
-        <w:t>: </w:t>
-      </w:r>
-      <w:proofErr w:type="spellStart"/>
-      <w:r>
-        <w:rPr>
-          <w:rFonts w:ascii="Consolas" w:eastAsia="Consolas" w:hAnsi="Consolas" w:cs="Consolas"/>
-          <w:color w:val="000000"/>
-          <w:sz w:val="22"/>
-          <w:szCs w:val="22"/>
-        </w:rPr>
-        <w:t>bold</w:t>
-      </w:r>
-      <w:proofErr w:type="spellEnd"/>
-      <w:r>
-        <w:rPr>
-          <w:rFonts w:ascii="Consolas" w:eastAsia="Consolas" w:hAnsi="Consolas" w:cs="Consolas"/>
-          <w:color w:val="000000"/>
-          <w:sz w:val="22"/>
-          <w:szCs w:val="22"/>
-        </w:rPr>
-        <w:t>;</w:t>
-      </w:r>
-    </w:p>
-    <w:p>
-      <w:pPr>
-        <w:pBdr>
-          <w:top w:val="nil"/>
-          <w:left w:val="nil"/>
-          <w:bottom w:val="nil"/>
-          <w:right w:val="nil"/>
-          <w:between w:val="nil"/>
-        </w:pBdr>
-        <w:rPr>
-          <w:rFonts w:ascii="Consolas" w:eastAsia="Consolas" w:hAnsi="Consolas" w:cs="Consolas"/>
-          <w:color w:val="000000"/>
-          <w:sz w:val="22"/>
-          <w:szCs w:val="22"/>
-        </w:rPr>
-      </w:pPr>
-      <w:r>
-        <w:rPr>
-          <w:rFonts w:ascii="Consolas" w:eastAsia="Consolas" w:hAnsi="Consolas" w:cs="Consolas"/>
-          <w:color w:val="000000"/>
-          <w:sz w:val="22"/>
-          <w:szCs w:val="22"/>
-        </w:rPr>
-        <w:t>}</w:t>
-      </w:r>
-    </w:p>
-    <w:p>
-      <w:pPr>
-        <w:pBdr>
-          <w:top w:val="nil"/>
-          <w:left w:val="nil"/>
-          <w:bottom w:val="nil"/>
-          <w:right w:val="nil"/>
-          <w:between w:val="nil"/>
-        </w:pBdr>
-        <w:rPr>
-          <w:rFonts w:ascii="Consolas" w:eastAsia="Consolas" w:hAnsi="Consolas" w:cs="Consolas"/>
-          <w:color w:val="000000"/>
-          <w:sz w:val="22"/>
-          <w:szCs w:val="22"/>
-        </w:rPr>
-      </w:pPr>
-    </w:p>
-    <w:p>
-      <w:pPr>
-        <w:pBdr>
-          <w:top w:val="nil"/>
-          <w:left w:val="nil"/>
-          <w:bottom w:val="nil"/>
-          <w:right w:val="nil"/>
-          <w:between w:val="nil"/>
-        </w:pBdr>
-        <w:rPr>
-          <w:rFonts w:ascii="Consolas" w:eastAsia="Consolas" w:hAnsi="Consolas" w:cs="Consolas"/>
-          <w:color w:val="000000"/>
-          <w:sz w:val="22"/>
-          <w:szCs w:val="22"/>
-        </w:rPr>
-      </w:pPr>
-    </w:p>
-    <w:p>
-      <w:pPr>
-        <w:pStyle w:val="Ttulo1"/>
-        <w:jc w:val="center"/>
-        <w:rPr>
-          <w:sz w:val="26"/>
-          <w:szCs w:val="26"/>
-        </w:rPr>
-      </w:pPr>
-      <w:r>
-        <w:rPr>
-          <w:sz w:val="26"/>
-          <w:szCs w:val="26"/>
-        </w:rPr>
-        <w:t>Propriedades:</w:t>
-      </w:r>
-    </w:p>
-    <w:p>
-      <w:pPr>
-        <w:rPr>
-          <w:sz w:val="24"/>
-          <w:szCs w:val="24"/>
-        </w:rPr>
-      </w:pPr>
-    </w:p>
-    <w:p>
-      <w:pPr>
-        <w:rPr>
-          <w:sz w:val="24"/>
-          <w:szCs w:val="24"/>
-        </w:rPr>
-      </w:pPr>
-    </w:p>
-    <w:p>
-      <w:pPr>
-        <w:rPr>
-          <w:sz w:val="24"/>
-          <w:szCs w:val="24"/>
-        </w:rPr>
-      </w:pPr>
-    </w:p>
-    <w:p/>
-    <w:p>
-      <w:pPr>
-        <w:pBdr>
-          <w:top w:val="nil"/>
-          <w:left w:val="nil"/>
-          <w:bottom w:val="nil"/>
-          <w:right w:val="nil"/>
-          <w:between w:val="nil"/>
-        </w:pBdr>
-        <w:rPr>
-          <w:b/>
-          <w:color w:val="000000"/>
-          <w:sz w:val="26"/>
-          <w:szCs w:val="26"/>
-        </w:rPr>
-      </w:pPr>
-      <w:proofErr w:type="spellStart"/>
-      <w:r>
-        <w:rPr>
-          <w:b/>
-          <w:color w:val="000000"/>
-          <w:sz w:val="26"/>
-          <w:szCs w:val="26"/>
-        </w:rPr>
-        <w:t>justify-content</w:t>
-      </w:r>
-      <w:proofErr w:type="spellEnd"/>
-      <w:r>
-        <w:rPr>
-          <w:b/>
-          <w:color w:val="000000"/>
-          <w:sz w:val="26"/>
-          <w:szCs w:val="26"/>
-        </w:rPr>
-        <w:t>: Se aplica ao eixo principal</w:t>
-      </w:r>
-    </w:p>
-    <w:p>
-      <w:pPr>
-        <w:pBdr>
-          <w:top w:val="nil"/>
-          <w:left w:val="nil"/>
-          <w:bottom w:val="nil"/>
-          <w:right w:val="nil"/>
-          <w:between w:val="nil"/>
-        </w:pBdr>
-        <w:rPr>
-          <w:b/>
-          <w:color w:val="000000"/>
-          <w:sz w:val="24"/>
-          <w:szCs w:val="24"/>
-        </w:rPr>
-      </w:pPr>
-    </w:p>
-    <w:p>
-      <w:pPr>
-        <w:pBdr>
-          <w:top w:val="nil"/>
-          <w:left w:val="nil"/>
-          <w:bottom w:val="nil"/>
-          <w:right w:val="nil"/>
-          <w:between w:val="nil"/>
-        </w:pBdr>
-        <w:rPr>
-          <w:color w:val="000000"/>
-          <w:sz w:val="26"/>
-          <w:szCs w:val="26"/>
-        </w:rPr>
-      </w:pPr>
-      <w:proofErr w:type="spellStart"/>
-      <w:r>
-        <w:rPr>
-          <w:rFonts w:ascii="Consolas" w:eastAsia="Consolas" w:hAnsi="Consolas" w:cs="Consolas"/>
-          <w:color w:val="000000"/>
-          <w:sz w:val="26"/>
-          <w:szCs w:val="26"/>
-        </w:rPr>
-        <w:t>flex</w:t>
-      </w:r>
-      <w:proofErr w:type="spellEnd"/>
-      <w:r>
-        <w:rPr>
-          <w:rFonts w:ascii="Consolas" w:eastAsia="Consolas" w:hAnsi="Consolas" w:cs="Consolas"/>
-          <w:color w:val="000000"/>
-          <w:sz w:val="26"/>
-          <w:szCs w:val="26"/>
-        </w:rPr>
-        <w:t xml:space="preserve">-wrap: wrap </w:t>
-      </w:r>
-      <w:proofErr w:type="gramStart"/>
-      <w:r>
-        <w:rPr>
-          <w:color w:val="000000"/>
-          <w:sz w:val="26"/>
-          <w:szCs w:val="26"/>
-        </w:rPr>
-        <w:t>=  vai</w:t>
-      </w:r>
-      <w:proofErr w:type="gramEnd"/>
-      <w:r>
-        <w:rPr>
-          <w:color w:val="000000"/>
-          <w:sz w:val="26"/>
-          <w:szCs w:val="26"/>
-        </w:rPr>
-        <w:t xml:space="preserve"> ajustar os itens para o tamanho da tela</w:t>
-      </w:r>
-    </w:p>
-    <w:p>
-      <w:pPr>
-        <w:pBdr>
-          <w:top w:val="nil"/>
-          <w:left w:val="nil"/>
-          <w:bottom w:val="nil"/>
-          <w:right w:val="nil"/>
-          <w:between w:val="nil"/>
-        </w:pBdr>
-        <w:rPr>
-          <w:rFonts w:ascii="Consolas" w:eastAsia="Consolas" w:hAnsi="Consolas" w:cs="Consolas"/>
-          <w:color w:val="000000"/>
-          <w:sz w:val="26"/>
-          <w:szCs w:val="26"/>
-        </w:rPr>
-      </w:pPr>
-      <w:proofErr w:type="spellStart"/>
-      <w:r>
-        <w:rPr>
-          <w:rFonts w:ascii="Consolas" w:eastAsia="Consolas" w:hAnsi="Consolas" w:cs="Consolas"/>
-          <w:color w:val="000000"/>
-          <w:sz w:val="26"/>
-          <w:szCs w:val="26"/>
-        </w:rPr>
-        <w:t>justify-content</w:t>
-      </w:r>
-      <w:proofErr w:type="spellEnd"/>
-      <w:r>
-        <w:rPr>
-          <w:rFonts w:ascii="Consolas" w:eastAsia="Consolas" w:hAnsi="Consolas" w:cs="Consolas"/>
-          <w:color w:val="000000"/>
-          <w:sz w:val="26"/>
-          <w:szCs w:val="26"/>
-        </w:rPr>
-        <w:t xml:space="preserve">: </w:t>
-      </w:r>
-      <w:proofErr w:type="spellStart"/>
-      <w:r>
-        <w:rPr>
-          <w:rFonts w:ascii="Consolas" w:eastAsia="Consolas" w:hAnsi="Consolas" w:cs="Consolas"/>
-          <w:color w:val="000000"/>
-          <w:sz w:val="26"/>
-          <w:szCs w:val="26"/>
-        </w:rPr>
-        <w:t>space-between</w:t>
-      </w:r>
-      <w:proofErr w:type="spellEnd"/>
-      <w:r>
-        <w:rPr>
-          <w:rFonts w:ascii="Consolas" w:eastAsia="Consolas" w:hAnsi="Consolas" w:cs="Consolas"/>
-          <w:color w:val="000000"/>
-          <w:sz w:val="26"/>
-          <w:szCs w:val="26"/>
-        </w:rPr>
-        <w:t xml:space="preserve">; = </w:t>
-      </w:r>
-      <w:r>
-        <w:rPr>
-          <w:color w:val="000000"/>
-          <w:sz w:val="26"/>
-          <w:szCs w:val="26"/>
-        </w:rPr>
-        <w:t>espaço entre os elementos e ocupado todo espaço disponível na marge</w:t>
-      </w:r>
-      <w:r>
-        <w:rPr>
-          <w:rFonts w:ascii="Consolas" w:eastAsia="Consolas" w:hAnsi="Consolas" w:cs="Consolas"/>
-          <w:color w:val="000000"/>
-          <w:sz w:val="26"/>
-          <w:szCs w:val="26"/>
-        </w:rPr>
-        <w:t>m</w:t>
-      </w:r>
-    </w:p>
-    <w:p>
-      <w:pPr>
-        <w:pBdr>
-          <w:top w:val="nil"/>
-          <w:left w:val="nil"/>
-          <w:bottom w:val="nil"/>
-          <w:right w:val="nil"/>
-          <w:between w:val="nil"/>
-        </w:pBdr>
-        <w:rPr>
-          <w:rFonts w:ascii="Consolas" w:eastAsia="Consolas" w:hAnsi="Consolas" w:cs="Consolas"/>
-          <w:color w:val="000000"/>
-          <w:sz w:val="26"/>
-          <w:szCs w:val="26"/>
-        </w:rPr>
-      </w:pPr>
-      <w:proofErr w:type="spellStart"/>
-      <w:r>
-        <w:rPr>
-          <w:rFonts w:ascii="Consolas" w:eastAsia="Consolas" w:hAnsi="Consolas" w:cs="Consolas"/>
-          <w:color w:val="000000"/>
-          <w:sz w:val="26"/>
-          <w:szCs w:val="26"/>
-        </w:rPr>
-        <w:t>justify-content</w:t>
-      </w:r>
-      <w:proofErr w:type="spellEnd"/>
-      <w:r>
-        <w:rPr>
-          <w:rFonts w:ascii="Consolas" w:eastAsia="Consolas" w:hAnsi="Consolas" w:cs="Consolas"/>
-          <w:color w:val="000000"/>
-          <w:sz w:val="26"/>
-          <w:szCs w:val="26"/>
-        </w:rPr>
-        <w:t xml:space="preserve">: </w:t>
-      </w:r>
-      <w:proofErr w:type="spellStart"/>
-      <w:r>
-        <w:rPr>
-          <w:rFonts w:ascii="Consolas" w:eastAsia="Consolas" w:hAnsi="Consolas" w:cs="Consolas"/>
-          <w:color w:val="000000"/>
-          <w:sz w:val="26"/>
-          <w:szCs w:val="26"/>
-        </w:rPr>
-        <w:t>space-around</w:t>
-      </w:r>
-      <w:proofErr w:type="spellEnd"/>
-      <w:r>
-        <w:rPr>
-          <w:rFonts w:ascii="Consolas" w:eastAsia="Consolas" w:hAnsi="Consolas" w:cs="Consolas"/>
-          <w:color w:val="000000"/>
-          <w:sz w:val="26"/>
-          <w:szCs w:val="26"/>
-        </w:rPr>
-        <w:t xml:space="preserve">; - </w:t>
-      </w:r>
-      <w:r>
-        <w:rPr>
-          <w:color w:val="000000"/>
-          <w:sz w:val="26"/>
-          <w:szCs w:val="26"/>
-        </w:rPr>
-        <w:t>espaço entre os elementos e nas bordas</w:t>
-      </w:r>
-    </w:p>
-    <w:p>
-      <w:pPr>
-        <w:pBdr>
-          <w:top w:val="nil"/>
-          <w:left w:val="nil"/>
-          <w:bottom w:val="nil"/>
-          <w:right w:val="nil"/>
-          <w:between w:val="nil"/>
-        </w:pBdr>
-        <w:rPr>
-          <w:rFonts w:ascii="Consolas" w:eastAsia="Consolas" w:hAnsi="Consolas" w:cs="Consolas"/>
-          <w:color w:val="000000"/>
-          <w:sz w:val="26"/>
-          <w:szCs w:val="26"/>
-        </w:rPr>
-      </w:pPr>
-      <w:proofErr w:type="spellStart"/>
-      <w:r>
-        <w:rPr>
-          <w:rFonts w:ascii="Consolas" w:eastAsia="Consolas" w:hAnsi="Consolas" w:cs="Consolas"/>
-          <w:color w:val="000000"/>
-          <w:sz w:val="26"/>
-          <w:szCs w:val="26"/>
-        </w:rPr>
-        <w:t>justify-content</w:t>
-      </w:r>
-      <w:proofErr w:type="spellEnd"/>
-      <w:r>
-        <w:rPr>
-          <w:rFonts w:ascii="Consolas" w:eastAsia="Consolas" w:hAnsi="Consolas" w:cs="Consolas"/>
-          <w:color w:val="000000"/>
-          <w:sz w:val="26"/>
-          <w:szCs w:val="26"/>
-        </w:rPr>
-        <w:t xml:space="preserve">: </w:t>
-      </w:r>
-      <w:proofErr w:type="spellStart"/>
-      <w:r>
-        <w:rPr>
-          <w:rFonts w:ascii="Consolas" w:eastAsia="Consolas" w:hAnsi="Consolas" w:cs="Consolas"/>
-          <w:color w:val="000000"/>
-          <w:sz w:val="26"/>
-          <w:szCs w:val="26"/>
-        </w:rPr>
-        <w:t>flex-end</w:t>
-      </w:r>
-      <w:proofErr w:type="spellEnd"/>
-      <w:r>
-        <w:rPr>
-          <w:rFonts w:ascii="Consolas" w:eastAsia="Consolas" w:hAnsi="Consolas" w:cs="Consolas"/>
-          <w:color w:val="000000"/>
-          <w:sz w:val="26"/>
-          <w:szCs w:val="26"/>
-        </w:rPr>
-        <w:t xml:space="preserve">; </w:t>
-      </w:r>
-      <w:r>
-        <w:rPr>
-          <w:color w:val="000000"/>
-          <w:sz w:val="26"/>
-          <w:szCs w:val="26"/>
-        </w:rPr>
-        <w:t>joga tudo para o final do container</w:t>
-      </w:r>
-    </w:p>
-    <w:p>
-      <w:pPr>
-        <w:pBdr>
-          <w:top w:val="nil"/>
-          <w:left w:val="nil"/>
-          <w:bottom w:val="nil"/>
-          <w:right w:val="nil"/>
-          <w:between w:val="nil"/>
-        </w:pBdr>
-        <w:rPr>
-          <w:rFonts w:ascii="Consolas" w:eastAsia="Consolas" w:hAnsi="Consolas" w:cs="Consolas"/>
-          <w:color w:val="000000"/>
-          <w:sz w:val="26"/>
-          <w:szCs w:val="26"/>
-        </w:rPr>
-      </w:pPr>
-      <w:proofErr w:type="spellStart"/>
-      <w:r>
-        <w:rPr>
-          <w:rFonts w:ascii="Consolas" w:eastAsia="Consolas" w:hAnsi="Consolas" w:cs="Consolas"/>
-          <w:color w:val="000000"/>
-          <w:sz w:val="26"/>
-          <w:szCs w:val="26"/>
-        </w:rPr>
-        <w:t>justify-content</w:t>
-      </w:r>
-      <w:proofErr w:type="spellEnd"/>
-      <w:r>
-        <w:rPr>
-          <w:rFonts w:ascii="Consolas" w:eastAsia="Consolas" w:hAnsi="Consolas" w:cs="Consolas"/>
-          <w:color w:val="000000"/>
-          <w:sz w:val="26"/>
-          <w:szCs w:val="26"/>
-        </w:rPr>
-        <w:t xml:space="preserve">: </w:t>
-      </w:r>
-      <w:proofErr w:type="spellStart"/>
-      <w:r>
-        <w:rPr>
-          <w:rFonts w:ascii="Consolas" w:eastAsia="Consolas" w:hAnsi="Consolas" w:cs="Consolas"/>
-          <w:color w:val="000000"/>
-          <w:sz w:val="26"/>
-          <w:szCs w:val="26"/>
-        </w:rPr>
-        <w:t>flex-end</w:t>
-      </w:r>
-      <w:proofErr w:type="spellEnd"/>
-      <w:r>
-        <w:rPr>
-          <w:rFonts w:ascii="Consolas" w:eastAsia="Consolas" w:hAnsi="Consolas" w:cs="Consolas"/>
-          <w:color w:val="000000"/>
-          <w:sz w:val="26"/>
-          <w:szCs w:val="26"/>
-        </w:rPr>
-        <w:t xml:space="preserve">; </w:t>
-      </w:r>
-      <w:r>
-        <w:rPr>
-          <w:color w:val="000000"/>
-          <w:sz w:val="26"/>
-          <w:szCs w:val="26"/>
-        </w:rPr>
-        <w:t>joga tudo para o começo do container</w:t>
-      </w:r>
-    </w:p>
-    <w:p>
-      <w:pPr>
-        <w:pBdr>
-          <w:top w:val="nil"/>
-          <w:left w:val="nil"/>
-          <w:bottom w:val="nil"/>
-          <w:right w:val="nil"/>
-          <w:between w:val="nil"/>
-        </w:pBdr>
-        <w:rPr>
-          <w:rFonts w:ascii="Consolas" w:eastAsia="Consolas" w:hAnsi="Consolas" w:cs="Consolas"/>
-          <w:color w:val="000000"/>
-          <w:sz w:val="26"/>
-          <w:szCs w:val="26"/>
-          <w:lang w:val="en-US"/>
-        </w:rPr>
-      </w:pPr>
-      <w:r>
-        <w:rPr>
-          <w:rFonts w:ascii="Consolas" w:eastAsia="Consolas" w:hAnsi="Consolas" w:cs="Consolas"/>
-          <w:color w:val="000000"/>
-          <w:sz w:val="26"/>
-          <w:szCs w:val="26"/>
-          <w:lang w:val="en-US"/>
-        </w:rPr>
-        <w:t xml:space="preserve">justify-content: </w:t>
-      </w:r>
-      <w:proofErr w:type="gramStart"/>
-      <w:r>
-        <w:rPr>
-          <w:rFonts w:ascii="Consolas" w:eastAsia="Consolas" w:hAnsi="Consolas" w:cs="Consolas"/>
-          <w:color w:val="000000"/>
-          <w:sz w:val="26"/>
-          <w:szCs w:val="26"/>
-          <w:lang w:val="en-US"/>
-        </w:rPr>
-        <w:t xml:space="preserve">left;   </w:t>
-      </w:r>
-      <w:proofErr w:type="gramEnd"/>
-      <w:r>
-        <w:rPr>
-          <w:rFonts w:ascii="Consolas" w:eastAsia="Consolas" w:hAnsi="Consolas" w:cs="Consolas"/>
-          <w:color w:val="000000"/>
-          <w:sz w:val="26"/>
-          <w:szCs w:val="26"/>
-          <w:lang w:val="en-US"/>
-        </w:rPr>
-        <w:t xml:space="preserve">    /* Pack items from the left */</w:t>
-      </w:r>
-    </w:p>
-    <w:p>
-      <w:pPr>
-        <w:pBdr>
-          <w:top w:val="nil"/>
-          <w:left w:val="nil"/>
-          <w:bottom w:val="nil"/>
-          <w:right w:val="nil"/>
-          <w:between w:val="nil"/>
-        </w:pBdr>
-        <w:rPr>
-          <w:rFonts w:ascii="Consolas" w:eastAsia="Consolas" w:hAnsi="Consolas" w:cs="Consolas"/>
-          <w:color w:val="000000"/>
-          <w:sz w:val="26"/>
-          <w:szCs w:val="26"/>
-          <w:lang w:val="en-US"/>
-        </w:rPr>
-      </w:pPr>
-      <w:r>
-        <w:rPr>
-          <w:rFonts w:ascii="Consolas" w:eastAsia="Consolas" w:hAnsi="Consolas" w:cs="Consolas"/>
-          <w:color w:val="000000"/>
-          <w:sz w:val="26"/>
-          <w:szCs w:val="26"/>
-          <w:lang w:val="en-US"/>
-        </w:rPr>
-        <w:t xml:space="preserve">justify-content: </w:t>
-      </w:r>
-      <w:proofErr w:type="gramStart"/>
-      <w:r>
-        <w:rPr>
-          <w:rFonts w:ascii="Consolas" w:eastAsia="Consolas" w:hAnsi="Consolas" w:cs="Consolas"/>
-          <w:color w:val="000000"/>
-          <w:sz w:val="26"/>
-          <w:szCs w:val="26"/>
-          <w:lang w:val="en-US"/>
-        </w:rPr>
-        <w:t xml:space="preserve">right;   </w:t>
-      </w:r>
-      <w:proofErr w:type="gramEnd"/>
-      <w:r>
-        <w:rPr>
-          <w:rFonts w:ascii="Consolas" w:eastAsia="Consolas" w:hAnsi="Consolas" w:cs="Consolas"/>
-          <w:color w:val="000000"/>
-          <w:sz w:val="26"/>
-          <w:szCs w:val="26"/>
-          <w:lang w:val="en-US"/>
-        </w:rPr>
-        <w:t xml:space="preserve">   /* Pack items from the right */</w:t>
-      </w:r>
-    </w:p>
-    <w:p>
-      <w:pPr>
-        <w:pBdr>
-          <w:top w:val="nil"/>
-          <w:left w:val="nil"/>
-          <w:bottom w:val="nil"/>
-          <w:right w:val="nil"/>
-          <w:between w:val="nil"/>
-        </w:pBdr>
-        <w:rPr>
-          <w:rFonts w:ascii="Consolas" w:eastAsia="Consolas" w:hAnsi="Consolas" w:cs="Consolas"/>
-          <w:color w:val="000000"/>
-          <w:sz w:val="22"/>
-          <w:szCs w:val="22"/>
-          <w:lang w:val="en-US"/>
-        </w:rPr>
-      </w:pPr>
-    </w:p>
-    <w:p>
-      <w:pPr>
-        <w:pBdr>
-          <w:top w:val="nil"/>
-          <w:left w:val="nil"/>
-          <w:bottom w:val="nil"/>
-          <w:right w:val="nil"/>
-          <w:between w:val="nil"/>
-        </w:pBdr>
-        <w:rPr>
-          <w:color w:val="0000FF"/>
-          <w:sz w:val="22"/>
-          <w:szCs w:val="22"/>
           <w:u w:val="single"/>
           <w:lang w:val="en-US"/>
         </w:rPr>
-      </w:pPr>
-      <w:r>
-        <w:rPr>
-          <w:rFonts w:ascii="Consolas" w:eastAsia="Consolas" w:hAnsi="Consolas" w:cs="Consolas"/>
-          <w:color w:val="000000"/>
-          <w:sz w:val="24"/>
-          <w:szCs w:val="24"/>
-          <w:lang w:val="en-US"/>
-        </w:rPr>
-        <w:t xml:space="preserve">ref: </w:t>
-      </w:r>
-      <w:hyperlink r:id="rId8">
-        <w:r>
-          <w:rPr>
-            <w:color w:val="0000FF"/>
-            <w:sz w:val="22"/>
-            <w:szCs w:val="22"/>
-            <w:u w:val="single"/>
-            <w:lang w:val="en-US"/>
-          </w:rPr>
-          <w:t>justify-content - CSS: Cascading Style Sheets | MDN (mozilla.org)</w:t>
-        </w:r>
-      </w:hyperlink>
-    </w:p>
-    <w:p>
-      <w:pPr>
-        <w:pBdr>
-          <w:top w:val="nil"/>
-          <w:left w:val="nil"/>
-          <w:bottom w:val="nil"/>
-          <w:right w:val="nil"/>
-          <w:between w:val="nil"/>
-        </w:pBdr>
-        <w:rPr>
-          <w:lang w:val="en-US"/>
-        </w:rPr>
-      </w:pPr>
-    </w:p>
-    <w:p>
-      <w:pPr>
-        <w:pStyle w:val="Ttulo1"/>
+        <w:fldChar w:fldCharType="end"/>
+      </w:r>
+    </w:p>
+    <w:p>
+      <w:pPr>
+        <w:pBdr>
+          <w:top w:val="nil"/>
+          <w:left w:val="nil"/>
+          <w:bottom w:val="nil"/>
+          <w:right w:val="nil"/>
+          <w:between w:val="nil"/>
+        </w:pBdr>
+        <w:rPr>
+          <w:lang w:val="en-US"/>
+        </w:rPr>
+      </w:pPr>
+    </w:p>
+    <w:p>
+      <w:pPr>
+        <w:pStyle w:val="Heading1"/>
         <w:jc w:val="center"/>
         <w:rPr>
           <w:sz w:val="26"/>
@@ -3568,7 +3185,7 @@
                     <pic:cNvPicPr preferRelativeResize="0"/>
                   </pic:nvPicPr>
                   <pic:blipFill>
-                    <a:blip r:embed="rId9"/>
+                    <a:blip r:embed="rId7"/>
                     <a:srcRect/>
                     <a:stretch>
                       <a:fillRect/>
@@ -3785,7 +3402,7 @@
                     <pic:cNvPicPr preferRelativeResize="0"/>
                   </pic:nvPicPr>
                   <pic:blipFill>
-                    <a:blip r:embed="rId10"/>
+                    <a:blip r:embed="rId8"/>
                     <a:srcRect/>
                     <a:stretch>
                       <a:fillRect/>
@@ -3909,7 +3526,7 @@
                     <pic:cNvPicPr preferRelativeResize="0"/>
                   </pic:nvPicPr>
                   <pic:blipFill>
-                    <a:blip r:embed="rId11"/>
+                    <a:blip r:embed="rId9"/>
                     <a:srcRect/>
                     <a:stretch>
                       <a:fillRect/>
@@ -4053,19 +3670,8 @@
           <w:szCs w:val="24"/>
           <w:lang w:val="en-US"/>
         </w:rPr>
-        <w:t xml:space="preserve">flex-basis: </w:t>
-      </w:r>
-      <w:proofErr w:type="gramStart"/>
-      <w:r>
-        <w:rPr>
-          <w:color w:val="000000"/>
-          <w:sz w:val="24"/>
-          <w:szCs w:val="24"/>
-          <w:lang w:val="en-US"/>
-        </w:rPr>
-        <w:t>300px;</w:t>
-      </w:r>
-      <w:proofErr w:type="gramEnd"/>
+        <w:t>flex-basis: 300px;</w:t>
+      </w:r>
     </w:p>
     <w:p>
       <w:pPr>
@@ -4092,18 +3698,38 @@
         </w:rPr>
         <w:t xml:space="preserve">see demo online: </w:t>
       </w:r>
-      <w:hyperlink r:id="rId12">
-        <w:r>
-          <w:rPr>
-            <w:color w:val="0000FF"/>
-            <w:sz w:val="24"/>
-            <w:szCs w:val="24"/>
-            <w:u w:val="single"/>
-            <w:lang w:val="en-US"/>
-          </w:rPr>
-          <w:t>https://developer.mozilla.org/en-US/docs/Web/CSS/flex-basis</w:t>
-        </w:r>
-      </w:hyperlink>
+      <w:r>
+        <w:fldChar w:fldCharType="begin"/>
+      </w:r>
+      <w:r>
+        <w:rPr>
+          <w:lang w:val="en-US"/>
+        </w:rPr>
+        <w:instrText>HYPERLINK "https://developer.mozilla.org/en-US/docs/Web/CSS/flex-basis" \h</w:instrText>
+      </w:r>
+      <w:r>
+        <w:fldChar w:fldCharType="separate"/>
+      </w:r>
+      <w:r>
+        <w:rPr>
+          <w:color w:val="0000FF"/>
+          <w:sz w:val="24"/>
+          <w:szCs w:val="24"/>
+          <w:u w:val="single"/>
+          <w:lang w:val="en-US"/>
+        </w:rPr>
+        <w:t>https://developer.mozilla.org/en-US/docs/Web/CSS/flex-basis</w:t>
+      </w:r>
+      <w:r>
+        <w:rPr>
+          <w:color w:val="0000FF"/>
+          <w:sz w:val="24"/>
+          <w:szCs w:val="24"/>
+          <w:u w:val="single"/>
+          <w:lang w:val="en-US"/>
+        </w:rPr>
+        <w:fldChar w:fldCharType="end"/>
+      </w:r>
     </w:p>
     <w:p>
       <w:pPr>
@@ -4157,7 +3783,7 @@
                     <pic:cNvPicPr preferRelativeResize="0"/>
                   </pic:nvPicPr>
                   <pic:blipFill>
-                    <a:blip r:embed="rId13"/>
+                    <a:blip r:embed="rId10"/>
                     <a:srcRect/>
                     <a:stretch>
                       <a:fillRect/>
@@ -4219,19 +3845,8 @@
           <w:szCs w:val="24"/>
           <w:lang w:val="en-US"/>
         </w:rPr>
-        <w:t xml:space="preserve">flex grown + flex shrink + flex </w:t>
-      </w:r>
-      <w:proofErr w:type="gramStart"/>
-      <w:r>
-        <w:rPr>
-          <w:color w:val="000000"/>
-          <w:sz w:val="24"/>
-          <w:szCs w:val="24"/>
-          <w:lang w:val="en-US"/>
-        </w:rPr>
-        <w:t>basis</w:t>
-      </w:r>
-      <w:proofErr w:type="gramEnd"/>
+        <w:t>flex grown + flex shrink + flex basis</w:t>
+      </w:r>
     </w:p>
     <w:p>
       <w:pPr>
@@ -4332,7 +3947,7 @@
           <w:szCs w:val="24"/>
         </w:rPr>
       </w:pPr>
-      <w:hyperlink r:id="rId14">
+      <w:hyperlink r:id="rId11">
         <w:proofErr w:type="spellStart"/>
         <w:r>
           <w:rPr>
@@ -4368,7 +3983,7 @@
           <w:szCs w:val="24"/>
         </w:rPr>
       </w:pPr>
-      <w:hyperlink r:id="rId15">
+      <w:hyperlink r:id="rId12">
         <w:proofErr w:type="spellStart"/>
         <w:r>
           <w:rPr>
@@ -4404,7 +4019,7 @@
           <w:szCs w:val="24"/>
         </w:rPr>
       </w:pPr>
-      <w:hyperlink r:id="rId16">
+      <w:hyperlink r:id="rId13">
         <w:proofErr w:type="spellStart"/>
         <w:r>
           <w:rPr>
@@ -4467,7 +4082,7 @@
           <w:u w:val="single"/>
         </w:rPr>
       </w:pPr>
-      <w:hyperlink r:id="rId17">
+      <w:hyperlink r:id="rId14">
         <w:r>
           <w:rPr>
             <w:color w:val="0000FF"/>
@@ -4641,25 +4256,7 @@
           <w:sz w:val="24"/>
           <w:szCs w:val="24"/>
         </w:rPr>
-        <w:t xml:space="preserve">-item </w:t>
-      </w:r>
-      <w:proofErr w:type="gramStart"/>
-      <w:r>
-        <w:rPr>
-          <w:color w:val="000000"/>
-          <w:sz w:val="24"/>
-          <w:szCs w:val="24"/>
-        </w:rPr>
-        <w:t>o mesma</w:t>
-      </w:r>
-      <w:proofErr w:type="gramEnd"/>
-      <w:r>
-        <w:rPr>
-          <w:color w:val="000000"/>
-          <w:sz w:val="24"/>
-          <w:szCs w:val="24"/>
-        </w:rPr>
-        <w:t xml:space="preserve"> irá acompanhar a altura disponível do pai </w:t>
+        <w:t xml:space="preserve">-item o mesma irá acompanhar a altura disponível do pai </w:t>
       </w:r>
       <w:proofErr w:type="spellStart"/>
       <w:r>
@@ -4847,7 +4444,7 @@
                     <pic:cNvPicPr preferRelativeResize="0"/>
                   </pic:nvPicPr>
                   <pic:blipFill>
-                    <a:blip r:embed="rId18"/>
+                    <a:blip r:embed="rId15"/>
                     <a:srcRect/>
                     <a:stretch>
                       <a:fillRect/>
@@ -4981,7 +4578,7 @@
                     <pic:cNvPicPr preferRelativeResize="0"/>
                   </pic:nvPicPr>
                   <pic:blipFill>
-                    <a:blip r:embed="rId19"/>
+                    <a:blip r:embed="rId16"/>
                     <a:srcRect/>
                     <a:stretch>
                       <a:fillRect/>
@@ -5102,7 +4699,7 @@
                     <pic:cNvPicPr preferRelativeResize="0"/>
                   </pic:nvPicPr>
                   <pic:blipFill>
-                    <a:blip r:embed="rId20"/>
+                    <a:blip r:embed="rId17"/>
                     <a:srcRect/>
                     <a:stretch>
                       <a:fillRect/>
@@ -5203,7 +4800,7 @@
           <w:u w:val="single"/>
         </w:rPr>
       </w:pPr>
-      <w:hyperlink r:id="rId21">
+      <w:hyperlink r:id="rId18">
         <w:r>
           <w:rPr>
             <w:color w:val="0000FF"/>
@@ -5248,7 +4845,7 @@
           <w:szCs w:val="22"/>
         </w:rPr>
       </w:pPr>
-      <w:hyperlink r:id="rId22">
+      <w:hyperlink r:id="rId19">
         <w:r>
           <w:rPr>
             <w:b/>
@@ -5294,7 +4891,6 @@
           <w:lang w:val="en-US"/>
         </w:rPr>
       </w:pPr>
-      <w:proofErr w:type="gramStart"/>
       <w:r>
         <w:rPr>
           <w:rFonts w:ascii="Courier New" w:eastAsia="Courier New" w:hAnsi="Courier New" w:cs="Courier New"/>
@@ -5305,7 +4901,6 @@
         </w:rPr>
         <w:t>body{</w:t>
       </w:r>
-      <w:proofErr w:type="gramEnd"/>
     </w:p>
     <w:p>
       <w:pPr>
@@ -5343,20 +4938,8 @@
           <w:szCs w:val="22"/>
           <w:lang w:val="en-US"/>
         </w:rPr>
-        <w:t>: </w:t>
-      </w:r>
-      <w:proofErr w:type="gramStart"/>
-      <w:r>
-        <w:rPr>
-          <w:rFonts w:ascii="Courier New" w:eastAsia="Courier New" w:hAnsi="Courier New" w:cs="Courier New"/>
-          <w:color w:val="000000"/>
-          <w:sz w:val="22"/>
-          <w:szCs w:val="22"/>
-          <w:lang w:val="en-US"/>
-        </w:rPr>
-        <w:t>flex;</w:t>
-      </w:r>
-      <w:proofErr w:type="gramEnd"/>
+        <w:t>: flex;</w:t>
+      </w:r>
     </w:p>
     <w:p>
       <w:pPr>
@@ -5394,20 +4977,8 @@
           <w:szCs w:val="22"/>
           <w:lang w:val="en-US"/>
         </w:rPr>
-        <w:t>: </w:t>
-      </w:r>
-      <w:proofErr w:type="gramStart"/>
-      <w:r>
-        <w:rPr>
-          <w:rFonts w:ascii="Courier New" w:eastAsia="Courier New" w:hAnsi="Courier New" w:cs="Courier New"/>
-          <w:color w:val="000000"/>
-          <w:sz w:val="22"/>
-          <w:szCs w:val="22"/>
-          <w:lang w:val="en-US"/>
-        </w:rPr>
-        <w:t>center;</w:t>
-      </w:r>
-      <w:proofErr w:type="gramEnd"/>
+        <w:t>: center;</w:t>
+      </w:r>
     </w:p>
     <w:p>
       <w:pPr>
@@ -5445,20 +5016,8 @@
           <w:szCs w:val="22"/>
           <w:lang w:val="en-US"/>
         </w:rPr>
-        <w:t>: </w:t>
-      </w:r>
-      <w:proofErr w:type="gramStart"/>
-      <w:r>
-        <w:rPr>
-          <w:rFonts w:ascii="Courier New" w:eastAsia="Courier New" w:hAnsi="Courier New" w:cs="Courier New"/>
-          <w:color w:val="000000"/>
-          <w:sz w:val="22"/>
-          <w:szCs w:val="22"/>
-          <w:lang w:val="en-US"/>
-        </w:rPr>
-        <w:t>center;</w:t>
-      </w:r>
-      <w:proofErr w:type="gramEnd"/>
+        <w:t>: center;</w:t>
+      </w:r>
     </w:p>
     <w:p>
       <w:pPr>
@@ -5496,10 +5055,18 @@
           <w:szCs w:val="22"/>
           <w:lang w:val="en-US"/>
         </w:rPr>
-        <w:t>: </w:t>
-      </w:r>
-      <w:proofErr w:type="gramStart"/>
-      <w:r>
+        <w:t>: 100vh;</w:t>
+      </w:r>
+    </w:p>
+    <w:p>
+      <w:pPr>
+        <w:pBdr>
+          <w:top w:val="nil"/>
+          <w:left w:val="nil"/>
+          <w:bottom w:val="nil"/>
+          <w:right w:val="nil"/>
+          <w:between w:val="nil"/>
+        </w:pBdr>
         <w:rPr>
           <w:rFonts w:ascii="Courier New" w:eastAsia="Courier New" w:hAnsi="Courier New" w:cs="Courier New"/>
           <w:color w:val="000000"/>
@@ -5507,19 +5074,8 @@
           <w:szCs w:val="22"/>
           <w:lang w:val="en-US"/>
         </w:rPr>
-        <w:t>100vh;</w:t>
-      </w:r>
-      <w:proofErr w:type="gramEnd"/>
-    </w:p>
-    <w:p>
-      <w:pPr>
-        <w:pBdr>
-          <w:top w:val="nil"/>
-          <w:left w:val="nil"/>
-          <w:bottom w:val="nil"/>
-          <w:right w:val="nil"/>
-          <w:between w:val="nil"/>
-        </w:pBdr>
+      </w:pPr>
+      <w:r>
         <w:rPr>
           <w:rFonts w:ascii="Courier New" w:eastAsia="Courier New" w:hAnsi="Courier New" w:cs="Courier New"/>
           <w:color w:val="000000"/>
@@ -5527,8 +5083,18 @@
           <w:szCs w:val="22"/>
           <w:lang w:val="en-US"/>
         </w:rPr>
-      </w:pPr>
-      <w:r>
+        <w:t>}</w:t>
+      </w:r>
+    </w:p>
+    <w:p>
+      <w:pPr>
+        <w:pBdr>
+          <w:top w:val="nil"/>
+          <w:left w:val="nil"/>
+          <w:bottom w:val="nil"/>
+          <w:right w:val="nil"/>
+          <w:between w:val="nil"/>
+        </w:pBdr>
         <w:rPr>
           <w:rFonts w:ascii="Courier New" w:eastAsia="Courier New" w:hAnsi="Courier New" w:cs="Courier New"/>
           <w:color w:val="000000"/>
@@ -5536,8 +5102,7 @@
           <w:szCs w:val="22"/>
           <w:lang w:val="en-US"/>
         </w:rPr>
-        <w:t>}</w:t>
-      </w:r>
+      </w:pPr>
     </w:p>
     <w:p>
       <w:pPr>
@@ -5556,16 +5121,16 @@
           <w:lang w:val="en-US"/>
         </w:rPr>
       </w:pPr>
-    </w:p>
-    <w:p>
-      <w:pPr>
-        <w:pBdr>
-          <w:top w:val="nil"/>
-          <w:left w:val="nil"/>
-          <w:bottom w:val="nil"/>
-          <w:right w:val="nil"/>
-          <w:between w:val="nil"/>
-        </w:pBdr>
+      <w:r>
+        <w:rPr>
+          <w:color w:val="000000"/>
+          <w:sz w:val="24"/>
+          <w:szCs w:val="24"/>
+          <w:lang w:val="en-US"/>
+        </w:rPr>
+        <w:t xml:space="preserve">align-self: </w:t>
+      </w:r>
+      <w:r>
         <w:rPr>
           <w:rFonts w:ascii="Courier New" w:eastAsia="Courier New" w:hAnsi="Courier New" w:cs="Courier New"/>
           <w:color w:val="000000"/>
@@ -5573,16 +5138,9 @@
           <w:szCs w:val="22"/>
           <w:lang w:val="en-US"/>
         </w:rPr>
-      </w:pPr>
-      <w:r>
-        <w:rPr>
-          <w:color w:val="000000"/>
-          <w:sz w:val="24"/>
-          <w:szCs w:val="24"/>
-          <w:lang w:val="en-US"/>
-        </w:rPr>
-        <w:t xml:space="preserve">align-self: </w:t>
-      </w:r>
+        <w:t xml:space="preserve">add </w:t>
+      </w:r>
+      <w:proofErr w:type="spellStart"/>
       <w:r>
         <w:rPr>
           <w:rFonts w:ascii="Courier New" w:eastAsia="Courier New" w:hAnsi="Courier New" w:cs="Courier New"/>
@@ -5591,9 +5149,9 @@
           <w:szCs w:val="22"/>
           <w:lang w:val="en-US"/>
         </w:rPr>
-        <w:t xml:space="preserve">add </w:t>
-      </w:r>
-      <w:proofErr w:type="spellStart"/>
+        <w:t>nos</w:t>
+      </w:r>
+      <w:proofErr w:type="spellEnd"/>
       <w:r>
         <w:rPr>
           <w:rFonts w:ascii="Courier New" w:eastAsia="Courier New" w:hAnsi="Courier New" w:cs="Courier New"/>
@@ -5602,165 +5160,7 @@
           <w:szCs w:val="22"/>
           <w:lang w:val="en-US"/>
         </w:rPr>
-        <w:t>nos</w:t>
-      </w:r>
-      <w:proofErr w:type="spellEnd"/>
-      <w:r>
-        <w:rPr>
-          <w:rFonts w:ascii="Courier New" w:eastAsia="Courier New" w:hAnsi="Courier New" w:cs="Courier New"/>
-          <w:color w:val="000000"/>
-          <w:sz w:val="22"/>
-          <w:szCs w:val="22"/>
-          <w:lang w:val="en-US"/>
-        </w:rPr>
-        <w:t xml:space="preserve"> items do </w:t>
-      </w:r>
-      <w:proofErr w:type="gramStart"/>
-      <w:r>
-        <w:rPr>
-          <w:rFonts w:ascii="Courier New" w:eastAsia="Courier New" w:hAnsi="Courier New" w:cs="Courier New"/>
-          <w:color w:val="000000"/>
-          <w:sz w:val="22"/>
-          <w:szCs w:val="22"/>
-          <w:lang w:val="en-US"/>
-        </w:rPr>
-        <w:t>flex</w:t>
-      </w:r>
-      <w:proofErr w:type="gramEnd"/>
-    </w:p>
-    <w:p>
-      <w:pPr>
-        <w:pBdr>
-          <w:top w:val="nil"/>
-          <w:left w:val="nil"/>
-          <w:bottom w:val="nil"/>
-          <w:right w:val="nil"/>
-          <w:between w:val="nil"/>
-        </w:pBdr>
-        <w:rPr>
-          <w:rFonts w:ascii="Courier New" w:eastAsia="Courier New" w:hAnsi="Courier New" w:cs="Courier New"/>
-          <w:color w:val="000000"/>
-          <w:sz w:val="22"/>
-          <w:szCs w:val="22"/>
-          <w:lang w:val="en-US"/>
-        </w:rPr>
-      </w:pPr>
-      <w:r>
-        <w:rPr>
-          <w:color w:val="000000"/>
-          <w:sz w:val="24"/>
-          <w:szCs w:val="24"/>
-          <w:lang w:val="en-US"/>
-        </w:rPr>
-        <w:t>align-</w:t>
-      </w:r>
-      <w:proofErr w:type="gramStart"/>
-      <w:r>
-        <w:rPr>
-          <w:color w:val="000000"/>
-          <w:sz w:val="24"/>
-          <w:szCs w:val="24"/>
-          <w:lang w:val="en-US"/>
-        </w:rPr>
-        <w:t>content:</w:t>
-      </w:r>
-      <w:proofErr w:type="gramEnd"/>
-      <w:r>
-        <w:rPr>
-          <w:rFonts w:ascii="Courier New" w:eastAsia="Courier New" w:hAnsi="Courier New" w:cs="Courier New"/>
-          <w:color w:val="000000"/>
-          <w:sz w:val="22"/>
-          <w:szCs w:val="22"/>
-          <w:lang w:val="en-US"/>
-        </w:rPr>
-        <w:t xml:space="preserve"> w</w:t>
-      </w:r>
-      <w:r>
-        <w:rPr>
-          <w:color w:val="000000"/>
-          <w:sz w:val="24"/>
-          <w:szCs w:val="24"/>
-          <w:lang w:val="en-US"/>
-        </w:rPr>
-        <w:t>orks with flex-wrap: wrap;</w:t>
-      </w:r>
-    </w:p>
-    <w:p>
-      <w:pPr>
-        <w:pBdr>
-          <w:top w:val="nil"/>
-          <w:left w:val="nil"/>
-          <w:bottom w:val="nil"/>
-          <w:right w:val="nil"/>
-          <w:between w:val="nil"/>
-        </w:pBdr>
-        <w:rPr>
-          <w:color w:val="000000"/>
-          <w:sz w:val="24"/>
-          <w:szCs w:val="24"/>
-        </w:rPr>
-      </w:pPr>
-      <w:proofErr w:type="spellStart"/>
-      <w:r>
-        <w:rPr>
-          <w:color w:val="000000"/>
-          <w:sz w:val="24"/>
-          <w:szCs w:val="24"/>
-        </w:rPr>
-        <w:t>sobrepoe</w:t>
-      </w:r>
-      <w:proofErr w:type="spellEnd"/>
-      <w:r>
-        <w:rPr>
-          <w:color w:val="000000"/>
-          <w:sz w:val="24"/>
-          <w:szCs w:val="24"/>
-        </w:rPr>
-        <w:t xml:space="preserve"> o </w:t>
-      </w:r>
-      <w:proofErr w:type="spellStart"/>
-      <w:r>
-        <w:rPr>
-          <w:color w:val="000000"/>
-          <w:sz w:val="24"/>
-          <w:szCs w:val="24"/>
-        </w:rPr>
-        <w:t>align</w:t>
-      </w:r>
-      <w:proofErr w:type="spellEnd"/>
-      <w:r>
-        <w:rPr>
-          <w:color w:val="000000"/>
-          <w:sz w:val="24"/>
-          <w:szCs w:val="24"/>
-        </w:rPr>
-        <w:t>-self</w:t>
-      </w:r>
-    </w:p>
-    <w:p>
-      <w:pPr>
-        <w:pBdr>
-          <w:top w:val="nil"/>
-          <w:left w:val="nil"/>
-          <w:bottom w:val="nil"/>
-          <w:right w:val="nil"/>
-          <w:between w:val="nil"/>
-        </w:pBdr>
-        <w:rPr>
-          <w:rFonts w:ascii="Courier New" w:eastAsia="Courier New" w:hAnsi="Courier New" w:cs="Courier New"/>
-          <w:color w:val="000000"/>
-          <w:sz w:val="22"/>
-          <w:szCs w:val="22"/>
-        </w:rPr>
-      </w:pPr>
-      <w:r>
-        <w:rPr>
-          <w:rFonts w:ascii="Courier New" w:eastAsia="Courier New" w:hAnsi="Courier New" w:cs="Courier New"/>
-          <w:color w:val="000000"/>
-          <w:sz w:val="22"/>
-          <w:szCs w:val="22"/>
-        </w:rPr>
-        <w:t>https://www.w3schools.com/cssref/tryit.asp?filename=trycss3_align-content</w:t>
+        <w:t xml:space="preserve"> items do flex</w:t>
       </w:r>
     </w:p>
     <w:p>
@@ -6300,7 +5700,7 @@
     <w:name w:val="Normal"/>
     <w:qFormat/>
   </w:style>
-  <w:style w:type="paragraph" w:styleId="Ttulo1">
+  <w:style w:type="paragraph" w:styleId="Heading1">
     <w:name w:val="heading 1"/>
     <w:basedOn w:val="Normal"/>
     <w:next w:val="Normal"/>
@@ -6320,9 +5720,9 @@
       <w:szCs w:val="36"/>
     </w:rPr>
   </w:style>
-  <w:style w:type="paragraph" w:styleId="Ttulo2">
+  <w:style w:type="paragraph" w:styleId="Heading2">
     <w:name w:val="heading 2"/>
-    <w:basedOn w:val="Ttulo1"/>
+    <w:basedOn w:val="Heading1"/>
     <w:next w:val="Normal"/>
     <w:uiPriority w:val="9"/>
     <w:semiHidden/>
@@ -6336,9 +5736,9 @@
       <w:szCs w:val="32"/>
     </w:rPr>
   </w:style>
-  <w:style w:type="paragraph" w:styleId="Ttulo3">
+  <w:style w:type="paragraph" w:styleId="Heading3">
     <w:name w:val="heading 3"/>
-    <w:basedOn w:val="Ttulo2"/>
+    <w:basedOn w:val="Heading2"/>
     <w:next w:val="Normal"/>
     <w:uiPriority w:val="9"/>
     <w:semiHidden/>
@@ -6352,7 +5752,7 @@
       <w:szCs w:val="28"/>
     </w:rPr>
   </w:style>
-  <w:style w:type="paragraph" w:styleId="Ttulo4">
+  <w:style w:type="paragraph" w:styleId="Heading4">
     <w:name w:val="heading 4"/>
     <w:basedOn w:val="Normal"/>
     <w:next w:val="Normal"/>
@@ -6372,7 +5772,7 @@
       <w:szCs w:val="24"/>
     </w:rPr>
   </w:style>
-  <w:style w:type="paragraph" w:styleId="Ttulo5">
+  <w:style w:type="paragraph" w:styleId="Heading5">
     <w:name w:val="heading 5"/>
     <w:basedOn w:val="Normal"/>
     <w:next w:val="Normal"/>
@@ -6392,7 +5792,7 @@
       <w:szCs w:val="22"/>
     </w:rPr>
   </w:style>
-  <w:style w:type="paragraph" w:styleId="Ttulo6">
+  <w:style w:type="paragraph" w:styleId="Heading6">
     <w:name w:val="heading 6"/>
     <w:basedOn w:val="Normal"/>
     <w:next w:val="Normal"/>
@@ -6410,13 +5810,13 @@
       <w:b/>
     </w:rPr>
   </w:style>
-  <w:style w:type="character" w:default="1" w:styleId="Fontepargpadro">
+  <w:style w:type="character" w:default="1" w:styleId="DefaultParagraphFont">
     <w:name w:val="Default Paragraph Font"/>
     <w:uiPriority w:val="1"/>
     <w:semiHidden/>
     <w:unhideWhenUsed/>
   </w:style>
-  <w:style w:type="table" w:default="1" w:styleId="Tabelanormal">
+  <w:style w:type="table" w:default="1" w:styleId="TableNormal">
     <w:name w:val="Normal Table"/>
     <w:uiPriority w:val="99"/>
     <w:semiHidden/>
@@ -6431,14 +5831,14 @@
       </w:tblCellMar>
     </w:tblPr>
   </w:style>
-  <w:style w:type="numbering" w:default="1" w:styleId="Semlista">
+  <w:style w:type="numbering" w:default="1" w:styleId="NoList">
     <w:name w:val="No List"/>
     <w:uiPriority w:val="99"/>
     <w:semiHidden/>
     <w:unhideWhenUsed/>
   </w:style>
-  <w:style w:type="table" w:customStyle="1" w:styleId="TableNormal">
-    <w:name w:val="Table Normal"/>
+  <w:style w:type="table" w:customStyle="1" w:styleId="TableNormal1">
+    <w:name w:val="Table Normal1"/>
     <w:tblPr>
       <w:tblCellMar>
         <w:top w:w="0" w:type="dxa"/>
@@ -6448,7 +5848,7 @@
       </w:tblCellMar>
     </w:tblPr>
   </w:style>
-  <w:style w:type="paragraph" w:styleId="Ttulo">
+  <w:style w:type="paragraph" w:styleId="Title">
     <w:name w:val="Title"/>
     <w:basedOn w:val="Normal"/>
     <w:next w:val="Normal"/>
@@ -6491,7 +5891,7 @@
       <w:u w:val="single"/>
     </w:rPr>
   </w:style>
-  <w:style w:type="paragraph" w:styleId="Subttulo">
+  <w:style w:type="paragraph" w:styleId="Subtitle">
     <w:name w:val="Subtitle"/>
     <w:basedOn w:val="Normal"/>
     <w:next w:val="Normal"/>

</xml_diff>